<commit_message>
adding prototypes including index, css, rank images, and questions
</commit_message>
<xml_diff>
--- a/Group project bio.docx
+++ b/Group project bio.docx
@@ -51,37 +51,21 @@
         <w:rPr>
           <w:rFonts w:asciiTheme="majorBidi" w:hAnsiTheme="majorBidi" w:cstheme="majorBidi"/>
         </w:rPr>
-        <w:t xml:space="preserve">Natasha </w:t>
-      </w:r>
-      <w:proofErr w:type="spellStart"/>
-      <w:r>
+        <w:t>Natasha Colletta</w:t>
+      </w:r>
+    </w:p>
+    <w:p>
+      <w:pPr>
         <w:rPr>
           <w:rFonts w:asciiTheme="majorBidi" w:hAnsiTheme="majorBidi" w:cstheme="majorBidi"/>
         </w:rPr>
-        <w:t>Colletta</w:t>
-      </w:r>
-      <w:proofErr w:type="spellEnd"/>
-    </w:p>
-    <w:p>
-      <w:pPr>
+      </w:pPr>
+      <w:r>
         <w:rPr>
           <w:rFonts w:asciiTheme="majorBidi" w:hAnsiTheme="majorBidi" w:cstheme="majorBidi"/>
         </w:rPr>
-      </w:pPr>
-      <w:r>
-        <w:rPr>
-          <w:rFonts w:asciiTheme="majorBidi" w:hAnsiTheme="majorBidi" w:cstheme="majorBidi"/>
-        </w:rPr>
-        <w:t xml:space="preserve">David </w:t>
-      </w:r>
-      <w:proofErr w:type="spellStart"/>
-      <w:r>
-        <w:rPr>
-          <w:rFonts w:asciiTheme="majorBidi" w:hAnsiTheme="majorBidi" w:cstheme="majorBidi"/>
-        </w:rPr>
-        <w:t>Tays</w:t>
-      </w:r>
-      <w:proofErr w:type="spellEnd"/>
+        <w:t>David Tays</w:t>
+      </w:r>
     </w:p>
     <w:p>
       <w:pPr>
@@ -101,6 +85,7 @@
         <w:rPr>
           <w:rFonts w:asciiTheme="majorBidi" w:hAnsiTheme="majorBidi" w:cstheme="majorBidi"/>
           <w:noProof/>
+          <w:lang w:eastAsia="en-US" w:bidi="ar-SA"/>
         </w:rPr>
         <w:drawing>
           <wp:inline distT="0" distB="0" distL="0" distR="0">
@@ -229,26 +214,15 @@
         <w:rPr>
           <w:rFonts w:asciiTheme="minorHAnsi" w:hAnsiTheme="minorHAnsi" w:cstheme="minorHAnsi"/>
         </w:rPr>
-        <w:t xml:space="preserve">Natasha </w:t>
-      </w:r>
-      <w:proofErr w:type="spellStart"/>
-      <w:r>
-        <w:rPr>
-          <w:rFonts w:asciiTheme="minorHAnsi" w:hAnsiTheme="minorHAnsi" w:cstheme="minorHAnsi"/>
-        </w:rPr>
-        <w:t>Colletta</w:t>
-      </w:r>
-      <w:proofErr w:type="spellEnd"/>
-      <w:r>
-        <w:rPr>
-          <w:rFonts w:asciiTheme="minorHAnsi" w:hAnsiTheme="minorHAnsi" w:cstheme="minorHAnsi"/>
-        </w:rPr>
-        <w:t xml:space="preserve"> is from Bellevue Nebraska. Until recently she was active duty in the US Air Force working as a helpdesk provider as well as Knowledge Manager. Her main goal in her educational path is to learn how to be a better web developer from the ground up.  With her job in the service, she mainly dealt with Microsoft SharePoint.</w:t>
+        <w:t>Natasha Colletta is from Bellevue Nebraska. Until recently she was active duty in the US Air Force working as a helpdesk provider as well as Knowledge Manager. Her main goal in her educational path is to learn how to be a better web developer from the ground up.  With her job in the service, she mainly dealt with Microsoft SharePoint.</w:t>
       </w:r>
     </w:p>
     <w:p>
       <w:pPr>
         <w:ind w:firstLine="709"/>
+        <w:rPr>
+          <w:rFonts w:hint="eastAsia"/>
+        </w:rPr>
       </w:pPr>
     </w:p>
     <w:p>
@@ -283,33 +257,7 @@
           <w:color w:val="000000"/>
           <w:lang w:eastAsia="en-US" w:bidi="ar-SA"/>
         </w:rPr>
-        <w:t xml:space="preserve">David </w:t>
-      </w:r>
-      <w:proofErr w:type="spellStart"/>
-      <w:r>
-        <w:rPr>
-          <w:rFonts w:asciiTheme="minorHAnsi" w:eastAsia="Times New Roman" w:hAnsiTheme="minorHAnsi" w:cstheme="minorHAnsi"/>
-          <w:color w:val="000000"/>
-          <w:lang w:eastAsia="en-US" w:bidi="ar-SA"/>
-        </w:rPr>
-        <w:t>Tays</w:t>
-      </w:r>
-      <w:proofErr w:type="spellEnd"/>
-      <w:r>
-        <w:rPr>
-          <w:rFonts w:asciiTheme="minorHAnsi" w:eastAsia="Times New Roman" w:hAnsiTheme="minorHAnsi" w:cstheme="minorHAnsi"/>
-          <w:color w:val="000000"/>
-          <w:lang w:eastAsia="en-US" w:bidi="ar-SA"/>
-        </w:rPr>
-        <w:t>: Before finding out that I am a programmer, I found out a lot of things about my work-ethic and drive.  Since I have many interests, I have many talents.  Most of these interests and talents involve creation and the more challenging the better.  This is how I ended up falling for web design and development.  It is a possibility that I may be one of the more energetic people that you meet in the morning, which is why I am usually early to work.  I am always ready to learn and stay driven to produce quality deliverables</w:t>
-      </w:r>
-      <w:r>
-        <w:rPr>
-          <w:rFonts w:asciiTheme="minorHAnsi" w:eastAsia="Times New Roman" w:hAnsiTheme="minorHAnsi" w:cstheme="minorHAnsi"/>
-          <w:color w:val="000000"/>
-          <w:lang w:eastAsia="en-US" w:bidi="ar-SA"/>
-        </w:rPr>
-        <w:t>.</w:t>
+        <w:t>David Tays is programmer that is driven, with many interests and talents.  Most of his interests involve creation, the more challenging the better!  It’s no wonder that he is a web developer.  He’s an early riser and always ready to learn and provide quality deliverables.</w:t>
       </w:r>
     </w:p>
     <w:p>
@@ -371,25 +319,7 @@
           <w:color w:val="000000"/>
           <w:lang w:eastAsia="en-US" w:bidi="ar-SA"/>
         </w:rPr>
-        <w:t xml:space="preserve">Robert Sharp is from Omaha, Nebraska. Currently Robert is employed as a Staff Sergeant in the US Air Force and works as a Mission Management Non-Commissioned Officer. His goal in the program is to develop skills to be an effective web developer. Prior experience includes Microsoft </w:t>
-      </w:r>
-      <w:proofErr w:type="spellStart"/>
-      <w:r>
-        <w:rPr>
-          <w:rFonts w:asciiTheme="minorHAnsi" w:eastAsia="Times New Roman" w:hAnsiTheme="minorHAnsi" w:cstheme="minorHAnsi"/>
-          <w:color w:val="000000"/>
-          <w:lang w:eastAsia="en-US" w:bidi="ar-SA"/>
-        </w:rPr>
-        <w:t>Sharepoint</w:t>
-      </w:r>
-      <w:proofErr w:type="spellEnd"/>
-      <w:r>
-        <w:rPr>
-          <w:rFonts w:asciiTheme="minorHAnsi" w:eastAsia="Times New Roman" w:hAnsiTheme="minorHAnsi" w:cstheme="minorHAnsi"/>
-          <w:color w:val="000000"/>
-          <w:lang w:eastAsia="en-US" w:bidi="ar-SA"/>
-        </w:rPr>
-        <w:t>, Excel, and macro-enabled documents.</w:t>
+        <w:t>Robert Sharp is from Omaha, Nebraska. Currently Robert is employed as a Staff Sergeant in the US Air Force and works as a Mission Management Non-Commissioned Officer. His goal in the program is to develop skills to be an effective web developer. Prior experience includes Microsoft Sharepoint, Excel, and macro-enabled documents.</w:t>
       </w:r>
     </w:p>
     <w:p>
@@ -421,6 +351,23 @@
     </w:p>
     <w:p>
       <w:pPr>
+        <w:rPr>
+          <w:rFonts w:asciiTheme="minorHAnsi" w:eastAsia="Times New Roman" w:hAnsiTheme="minorHAnsi" w:cstheme="minorHAnsi"/>
+          <w:color w:val="000000"/>
+          <w:lang w:eastAsia="en-US" w:bidi="ar-SA"/>
+        </w:rPr>
+      </w:pPr>
+      <w:r>
+        <w:rPr>
+          <w:rFonts w:asciiTheme="minorHAnsi" w:eastAsia="Times New Roman" w:hAnsiTheme="minorHAnsi" w:cstheme="minorHAnsi"/>
+          <w:color w:val="000000"/>
+          <w:lang w:eastAsia="en-US" w:bidi="ar-SA"/>
+        </w:rPr>
+        <w:br w:type="page"/>
+      </w:r>
+    </w:p>
+    <w:p>
+      <w:pPr>
         <w:tabs>
           <w:tab w:val="left" w:pos="916"/>
           <w:tab w:val="left" w:pos="1832"/>
@@ -445,14 +392,6 @@
           <w:lang w:eastAsia="en-US" w:bidi="ar-SA"/>
         </w:rPr>
       </w:pPr>
-      <w:r>
-        <w:rPr>
-          <w:rFonts w:asciiTheme="minorHAnsi" w:eastAsia="Times New Roman" w:hAnsiTheme="minorHAnsi" w:cstheme="minorHAnsi"/>
-          <w:color w:val="000000"/>
-          <w:lang w:eastAsia="en-US" w:bidi="ar-SA"/>
-        </w:rPr>
-        <w:tab/>
-      </w:r>
     </w:p>
     <w:p>
       <w:pPr>
@@ -475,6 +414,15 @@
           <w:tab w:val="left" w:pos="14656"/>
         </w:tabs>
         <w:rPr>
+          <w:rFonts w:asciiTheme="minorHAnsi" w:eastAsia="Times New Roman" w:hAnsiTheme="minorHAnsi" w:cstheme="minorHAnsi"/>
+          <w:color w:val="000000"/>
+          <w:lang w:eastAsia="en-US" w:bidi="ar-SA"/>
+        </w:rPr>
+      </w:pPr>
+    </w:p>
+    <w:p>
+      <w:pPr>
+        <w:rPr>
           <w:rFonts w:asciiTheme="majorBidi" w:eastAsia="Times New Roman" w:hAnsiTheme="majorBidi" w:cstheme="majorBidi"/>
           <w:color w:val="000000"/>
           <w:u w:val="single"/>
@@ -488,8 +436,145 @@
           <w:u w:val="single"/>
           <w:lang w:eastAsia="en-US" w:bidi="ar-SA"/>
         </w:rPr>
-        <w:lastRenderedPageBreak/>
-        <w:t>Project Sketch 1</w:t>
+        <w:t>Descript</w:t>
+      </w:r>
+      <w:r>
+        <w:rPr>
+          <w:rFonts w:asciiTheme="majorBidi" w:eastAsia="Times New Roman" w:hAnsiTheme="majorBidi" w:cstheme="majorBidi"/>
+          <w:color w:val="000000"/>
+          <w:u w:val="single"/>
+          <w:lang w:eastAsia="en-US" w:bidi="ar-SA"/>
+        </w:rPr>
+        <w:t>ion of Application Functionality</w:t>
+      </w:r>
+    </w:p>
+    <w:p>
+      <w:pPr>
+        <w:rPr>
+          <w:rFonts w:asciiTheme="majorBidi" w:eastAsia="Times New Roman" w:hAnsiTheme="majorBidi" w:cstheme="majorBidi"/>
+          <w:color w:val="000000"/>
+          <w:u w:val="single"/>
+          <w:lang w:eastAsia="en-US" w:bidi="ar-SA"/>
+        </w:rPr>
+      </w:pPr>
+    </w:p>
+    <w:p>
+      <w:pPr>
+        <w:ind w:firstLine="709"/>
+        <w:rPr>
+          <w:rFonts w:asciiTheme="minorHAnsi" w:hAnsiTheme="minorHAnsi" w:cstheme="minorHAnsi"/>
+        </w:rPr>
+      </w:pPr>
+      <w:r>
+        <w:rPr>
+          <w:rFonts w:asciiTheme="minorHAnsi" w:hAnsiTheme="minorHAnsi" w:cstheme="minorHAnsi" w:hint="eastAsia"/>
+        </w:rPr>
+        <w:t xml:space="preserve">In this application, the user will be subject to ten questions of Javascript trivia, and based on their performance, are ranked an </w:t>
+      </w:r>
+      <w:r>
+        <w:rPr>
+          <w:rFonts w:asciiTheme="minorHAnsi" w:hAnsiTheme="minorHAnsi" w:cstheme="minorHAnsi" w:hint="eastAsia"/>
+        </w:rPr>
+        <w:t>‘</w:t>
+      </w:r>
+      <w:r>
+        <w:rPr>
+          <w:rFonts w:asciiTheme="minorHAnsi" w:hAnsiTheme="minorHAnsi" w:cstheme="minorHAnsi" w:hint="eastAsia"/>
+        </w:rPr>
+        <w:t>Expert</w:t>
+      </w:r>
+      <w:r>
+        <w:rPr>
+          <w:rFonts w:asciiTheme="minorHAnsi" w:hAnsiTheme="minorHAnsi" w:cstheme="minorHAnsi" w:hint="eastAsia"/>
+        </w:rPr>
+        <w:t>’</w:t>
+      </w:r>
+      <w:r>
+        <w:rPr>
+          <w:rFonts w:asciiTheme="minorHAnsi" w:hAnsiTheme="minorHAnsi" w:cstheme="minorHAnsi" w:hint="eastAsia"/>
+        </w:rPr>
+        <w:t xml:space="preserve">, </w:t>
+      </w:r>
+      <w:r>
+        <w:rPr>
+          <w:rFonts w:asciiTheme="minorHAnsi" w:hAnsiTheme="minorHAnsi" w:cstheme="minorHAnsi" w:hint="eastAsia"/>
+        </w:rPr>
+        <w:t>‘</w:t>
+      </w:r>
+      <w:r>
+        <w:rPr>
+          <w:rFonts w:asciiTheme="minorHAnsi" w:hAnsiTheme="minorHAnsi" w:cstheme="minorHAnsi" w:hint="eastAsia"/>
+        </w:rPr>
+        <w:t>Novice</w:t>
+      </w:r>
+      <w:r>
+        <w:rPr>
+          <w:rFonts w:asciiTheme="minorHAnsi" w:hAnsiTheme="minorHAnsi" w:cstheme="minorHAnsi" w:hint="eastAsia"/>
+        </w:rPr>
+        <w:t>’</w:t>
+      </w:r>
+      <w:r>
+        <w:rPr>
+          <w:rFonts w:asciiTheme="minorHAnsi" w:hAnsiTheme="minorHAnsi" w:cstheme="minorHAnsi" w:hint="eastAsia"/>
+        </w:rPr>
+        <w:t xml:space="preserve">, or </w:t>
+      </w:r>
+      <w:r>
+        <w:rPr>
+          <w:rFonts w:asciiTheme="minorHAnsi" w:hAnsiTheme="minorHAnsi" w:cstheme="minorHAnsi" w:hint="eastAsia"/>
+        </w:rPr>
+        <w:t>‘</w:t>
+      </w:r>
+      <w:r>
+        <w:rPr>
+          <w:rFonts w:asciiTheme="minorHAnsi" w:hAnsiTheme="minorHAnsi" w:cstheme="minorHAnsi" w:hint="eastAsia"/>
+        </w:rPr>
+        <w:t>Beginner</w:t>
+      </w:r>
+      <w:r>
+        <w:rPr>
+          <w:rFonts w:asciiTheme="minorHAnsi" w:hAnsiTheme="minorHAnsi" w:cstheme="minorHAnsi" w:hint="eastAsia"/>
+        </w:rPr>
+        <w:t>’</w:t>
+      </w:r>
+      <w:r>
+        <w:rPr>
+          <w:rFonts w:asciiTheme="minorHAnsi" w:hAnsiTheme="minorHAnsi" w:cstheme="minorHAnsi" w:hint="eastAsia"/>
+        </w:rPr>
+        <w:t>.  The user will have the ability to move forward in the trivia or backward, and after the user has finished, they will be presented with a summary that details the questions they were asked, the answers that they gave, the correct answer, and a rank.</w:t>
+      </w:r>
+    </w:p>
+    <w:p>
+      <w:pPr>
+        <w:rPr>
+          <w:rFonts w:asciiTheme="minorHAnsi" w:hAnsiTheme="minorHAnsi" w:cstheme="minorHAnsi"/>
+        </w:rPr>
+      </w:pPr>
+      <w:r>
+        <w:rPr>
+          <w:rFonts w:asciiTheme="minorHAnsi" w:hAnsiTheme="minorHAnsi" w:cstheme="minorHAnsi" w:hint="eastAsia"/>
+        </w:rPr>
+        <w:t xml:space="preserve">                The application that is being requested will be written using Javascript and html.  Styling will be customized using Cascading Style Sheets and Bootstrap.</w:t>
+      </w:r>
+    </w:p>
+    <w:p>
+      <w:pPr>
+        <w:rPr>
+          <w:rFonts w:asciiTheme="minorHAnsi" w:hAnsiTheme="minorHAnsi" w:cstheme="minorHAnsi"/>
+        </w:rPr>
+      </w:pPr>
+    </w:p>
+    <w:p>
+      <w:pPr>
+        <w:rPr>
+          <w:rFonts w:asciiTheme="minorHAnsi" w:hAnsiTheme="minorHAnsi" w:cstheme="minorHAnsi"/>
+        </w:rPr>
+      </w:pPr>
+      <w:r>
+        <w:rPr>
+          <w:rFonts w:asciiTheme="minorHAnsi" w:hAnsiTheme="minorHAnsi" w:cstheme="minorHAnsi"/>
+        </w:rPr>
+        <w:br w:type="page"/>
       </w:r>
     </w:p>
     <w:p>
@@ -519,6 +604,52 @@
           <w:lang w:eastAsia="en-US" w:bidi="ar-SA"/>
         </w:rPr>
       </w:pPr>
+      <w:r>
+        <w:rPr>
+          <w:rFonts w:asciiTheme="majorBidi" w:eastAsia="Times New Roman" w:hAnsiTheme="majorBidi" w:cstheme="majorBidi"/>
+          <w:color w:val="000000"/>
+          <w:u w:val="single"/>
+          <w:lang w:eastAsia="en-US" w:bidi="ar-SA"/>
+        </w:rPr>
+        <w:lastRenderedPageBreak/>
+        <w:tab/>
+      </w:r>
+      <w:r>
+        <w:rPr>
+          <w:rFonts w:asciiTheme="majorBidi" w:eastAsia="Times New Roman" w:hAnsiTheme="majorBidi" w:cstheme="majorBidi"/>
+          <w:color w:val="000000"/>
+          <w:u w:val="single"/>
+          <w:lang w:eastAsia="en-US" w:bidi="ar-SA"/>
+        </w:rPr>
+        <w:tab/>
+      </w:r>
+      <w:r>
+        <w:rPr>
+          <w:rFonts w:asciiTheme="majorBidi" w:eastAsia="Times New Roman" w:hAnsiTheme="majorBidi" w:cstheme="majorBidi"/>
+          <w:color w:val="000000"/>
+          <w:u w:val="single"/>
+          <w:lang w:eastAsia="en-US" w:bidi="ar-SA"/>
+        </w:rPr>
+        <w:tab/>
+      </w:r>
+      <w:r>
+        <w:rPr>
+          <w:rFonts w:asciiTheme="majorBidi" w:eastAsia="Times New Roman" w:hAnsiTheme="majorBidi" w:cstheme="majorBidi"/>
+          <w:color w:val="000000"/>
+          <w:u w:val="single"/>
+          <w:lang w:eastAsia="en-US" w:bidi="ar-SA"/>
+        </w:rPr>
+        <w:tab/>
+      </w:r>
+      <w:r>
+        <w:rPr>
+          <w:rFonts w:asciiTheme="majorBidi" w:eastAsia="Times New Roman" w:hAnsiTheme="majorBidi" w:cstheme="majorBidi"/>
+          <w:color w:val="000000"/>
+          <w:u w:val="single"/>
+          <w:lang w:eastAsia="en-US" w:bidi="ar-SA"/>
+        </w:rPr>
+        <w:t>Project Sketch 1</w:t>
+      </w:r>
     </w:p>
     <w:p>
       <w:pPr>
@@ -543,58 +674,10 @@
         <w:rPr>
           <w:rFonts w:asciiTheme="majorBidi" w:eastAsia="Times New Roman" w:hAnsiTheme="majorBidi" w:cstheme="majorBidi"/>
           <w:color w:val="000000"/>
-          <w:lang w:eastAsia="en-US" w:bidi="ar-SA"/>
-        </w:rPr>
-      </w:pPr>
-      <w:r>
-        <w:rPr>
-          <w:rFonts w:asciiTheme="majorBidi" w:eastAsia="Times New Roman" w:hAnsiTheme="majorBidi" w:cstheme="majorBidi"/>
-          <w:noProof/>
-          <w:color w:val="000000"/>
-          <w:lang w:eastAsia="en-US" w:bidi="ar-SA"/>
-        </w:rPr>
-        <w:drawing>
-          <wp:inline distT="0" distB="0" distL="0" distR="0">
-            <wp:extent cx="5257800" cy="7007763"/>
-            <wp:effectExtent l="0" t="0" r="0" b="0"/>
-            <wp:docPr id="2" name="Picture 2"/>
-            <wp:cNvGraphicFramePr>
-              <a:graphicFrameLocks xmlns:a="http://schemas.openxmlformats.org/drawingml/2006/main" noChangeAspect="1"/>
-            </wp:cNvGraphicFramePr>
-            <a:graphic xmlns:a="http://schemas.openxmlformats.org/drawingml/2006/main">
-              <a:graphicData uri="http://schemas.openxmlformats.org/drawingml/2006/picture">
-                <pic:pic xmlns:pic="http://schemas.openxmlformats.org/drawingml/2006/picture">
-                  <pic:nvPicPr>
-                    <pic:cNvPr id="2" name="colletta-sketch.jpg"/>
-                    <pic:cNvPicPr/>
-                  </pic:nvPicPr>
-                  <pic:blipFill>
-                    <a:blip r:embed="rId5">
-                      <a:extLst>
-                        <a:ext uri="{28A0092B-C50C-407E-A947-70E740481C1C}">
-                          <a14:useLocalDpi xmlns:a14="http://schemas.microsoft.com/office/drawing/2010/main" val="0"/>
-                        </a:ext>
-                      </a:extLst>
-                    </a:blip>
-                    <a:stretch>
-                      <a:fillRect/>
-                    </a:stretch>
-                  </pic:blipFill>
-                  <pic:spPr>
-                    <a:xfrm>
-                      <a:off x="0" y="0"/>
-                      <a:ext cx="5298412" cy="7061892"/>
-                    </a:xfrm>
-                    <a:prstGeom prst="rect">
-                      <a:avLst/>
-                    </a:prstGeom>
-                  </pic:spPr>
-                </pic:pic>
-              </a:graphicData>
-            </a:graphic>
-          </wp:inline>
-        </w:drawing>
-      </w:r>
+          <w:u w:val="single"/>
+          <w:lang w:eastAsia="en-US" w:bidi="ar-SA"/>
+        </w:rPr>
+      </w:pPr>
     </w:p>
     <w:p>
       <w:pPr>
@@ -622,6 +705,96 @@
           <w:lang w:eastAsia="en-US" w:bidi="ar-SA"/>
         </w:rPr>
       </w:pPr>
+      <w:r>
+        <w:rPr>
+          <w:rFonts w:asciiTheme="majorBidi" w:eastAsia="Times New Roman" w:hAnsiTheme="majorBidi" w:cstheme="majorBidi"/>
+          <w:color w:val="000000"/>
+          <w:lang w:eastAsia="en-US" w:bidi="ar-SA"/>
+        </w:rPr>
+        <w:tab/>
+      </w:r>
+      <w:r>
+        <w:rPr>
+          <w:rFonts w:asciiTheme="majorBidi" w:eastAsia="Times New Roman" w:hAnsiTheme="majorBidi" w:cstheme="majorBidi"/>
+          <w:color w:val="000000"/>
+          <w:lang w:eastAsia="en-US" w:bidi="ar-SA"/>
+        </w:rPr>
+        <w:tab/>
+      </w:r>
+      <w:r>
+        <w:rPr>
+          <w:rFonts w:asciiTheme="majorBidi" w:eastAsia="Times New Roman" w:hAnsiTheme="majorBidi" w:cstheme="majorBidi"/>
+          <w:color w:val="000000"/>
+          <w:lang w:eastAsia="en-US" w:bidi="ar-SA"/>
+        </w:rPr>
+        <w:tab/>
+      </w:r>
+      <w:r>
+        <w:rPr>
+          <w:rFonts w:asciiTheme="majorBidi" w:eastAsia="Times New Roman" w:hAnsiTheme="majorBidi" w:cstheme="majorBidi"/>
+          <w:noProof/>
+          <w:color w:val="000000"/>
+          <w:lang w:eastAsia="en-US" w:bidi="ar-SA"/>
+        </w:rPr>
+        <w:drawing>
+          <wp:inline distT="0" distB="0" distL="0" distR="0">
+            <wp:extent cx="2370953" cy="3160080"/>
+            <wp:effectExtent l="0" t="0" r="0" b="2540"/>
+            <wp:docPr id="2" name="Picture 2"/>
+            <wp:cNvGraphicFramePr>
+              <a:graphicFrameLocks xmlns:a="http://schemas.openxmlformats.org/drawingml/2006/main" noChangeAspect="1"/>
+            </wp:cNvGraphicFramePr>
+            <a:graphic xmlns:a="http://schemas.openxmlformats.org/drawingml/2006/main">
+              <a:graphicData uri="http://schemas.openxmlformats.org/drawingml/2006/picture">
+                <pic:pic xmlns:pic="http://schemas.openxmlformats.org/drawingml/2006/picture">
+                  <pic:nvPicPr>
+                    <pic:cNvPr id="2" name="colletta-sketch.jpg"/>
+                    <pic:cNvPicPr/>
+                  </pic:nvPicPr>
+                  <pic:blipFill>
+                    <a:blip r:embed="rId5" cstate="print">
+                      <a:extLst>
+                        <a:ext uri="{28A0092B-C50C-407E-A947-70E740481C1C}">
+                          <a14:useLocalDpi xmlns:a14="http://schemas.microsoft.com/office/drawing/2010/main" val="0"/>
+                        </a:ext>
+                      </a:extLst>
+                    </a:blip>
+                    <a:stretch>
+                      <a:fillRect/>
+                    </a:stretch>
+                  </pic:blipFill>
+                  <pic:spPr>
+                    <a:xfrm>
+                      <a:off x="0" y="0"/>
+                      <a:ext cx="2405370" cy="3205952"/>
+                    </a:xfrm>
+                    <a:prstGeom prst="rect">
+                      <a:avLst/>
+                    </a:prstGeom>
+                  </pic:spPr>
+                </pic:pic>
+              </a:graphicData>
+            </a:graphic>
+          </wp:inline>
+        </w:drawing>
+      </w:r>
+    </w:p>
+    <w:p>
+      <w:pPr>
+        <w:rPr>
+          <w:rFonts w:asciiTheme="majorBidi" w:eastAsia="Times New Roman" w:hAnsiTheme="majorBidi" w:cstheme="majorBidi"/>
+          <w:color w:val="000000"/>
+          <w:lang w:eastAsia="en-US" w:bidi="ar-SA"/>
+        </w:rPr>
+      </w:pPr>
+      <w:r>
+        <w:rPr>
+          <w:rFonts w:asciiTheme="majorBidi" w:eastAsia="Times New Roman" w:hAnsiTheme="majorBidi" w:cstheme="majorBidi"/>
+          <w:color w:val="000000"/>
+          <w:lang w:eastAsia="en-US" w:bidi="ar-SA"/>
+        </w:rPr>
+        <w:br w:type="page"/>
+      </w:r>
     </w:p>
     <w:p>
       <w:pPr>
@@ -646,19 +819,9 @@
         <w:rPr>
           <w:rFonts w:asciiTheme="majorBidi" w:eastAsia="Times New Roman" w:hAnsiTheme="majorBidi" w:cstheme="majorBidi"/>
           <w:color w:val="000000"/>
-          <w:u w:val="single"/>
-          <w:lang w:eastAsia="en-US" w:bidi="ar-SA"/>
-        </w:rPr>
-      </w:pPr>
-      <w:r>
-        <w:rPr>
-          <w:rFonts w:asciiTheme="majorBidi" w:eastAsia="Times New Roman" w:hAnsiTheme="majorBidi" w:cstheme="majorBidi"/>
-          <w:color w:val="000000"/>
-          <w:u w:val="single"/>
-          <w:lang w:eastAsia="en-US" w:bidi="ar-SA"/>
-        </w:rPr>
-        <w:t>Project Sketch 2</w:t>
-      </w:r>
+          <w:lang w:eastAsia="en-US" w:bidi="ar-SA"/>
+        </w:rPr>
+      </w:pPr>
     </w:p>
     <w:p>
       <w:pPr>
@@ -687,6 +850,51 @@
           <w:lang w:eastAsia="en-US" w:bidi="ar-SA"/>
         </w:rPr>
       </w:pPr>
+      <w:r>
+        <w:rPr>
+          <w:rFonts w:asciiTheme="majorBidi" w:eastAsia="Times New Roman" w:hAnsiTheme="majorBidi" w:cstheme="majorBidi"/>
+          <w:color w:val="000000"/>
+          <w:u w:val="single"/>
+          <w:lang w:eastAsia="en-US" w:bidi="ar-SA"/>
+        </w:rPr>
+        <w:tab/>
+      </w:r>
+      <w:r>
+        <w:rPr>
+          <w:rFonts w:asciiTheme="majorBidi" w:eastAsia="Times New Roman" w:hAnsiTheme="majorBidi" w:cstheme="majorBidi"/>
+          <w:color w:val="000000"/>
+          <w:u w:val="single"/>
+          <w:lang w:eastAsia="en-US" w:bidi="ar-SA"/>
+        </w:rPr>
+        <w:tab/>
+      </w:r>
+      <w:r>
+        <w:rPr>
+          <w:rFonts w:asciiTheme="majorBidi" w:eastAsia="Times New Roman" w:hAnsiTheme="majorBidi" w:cstheme="majorBidi"/>
+          <w:color w:val="000000"/>
+          <w:u w:val="single"/>
+          <w:lang w:eastAsia="en-US" w:bidi="ar-SA"/>
+        </w:rPr>
+        <w:tab/>
+      </w:r>
+      <w:r>
+        <w:rPr>
+          <w:rFonts w:asciiTheme="majorBidi" w:eastAsia="Times New Roman" w:hAnsiTheme="majorBidi" w:cstheme="majorBidi"/>
+          <w:color w:val="000000"/>
+          <w:u w:val="single"/>
+          <w:lang w:eastAsia="en-US" w:bidi="ar-SA"/>
+        </w:rPr>
+        <w:tab/>
+      </w:r>
+      <w:r>
+        <w:rPr>
+          <w:rFonts w:asciiTheme="majorBidi" w:eastAsia="Times New Roman" w:hAnsiTheme="majorBidi" w:cstheme="majorBidi"/>
+          <w:color w:val="000000"/>
+          <w:u w:val="single"/>
+          <w:lang w:eastAsia="en-US" w:bidi="ar-SA"/>
+        </w:rPr>
+        <w:t>Project Sketch 2</w:t>
+      </w:r>
     </w:p>
     <w:p>
       <w:pPr>
@@ -711,23 +919,349 @@
         <w:rPr>
           <w:rFonts w:asciiTheme="majorBidi" w:eastAsia="Times New Roman" w:hAnsiTheme="majorBidi" w:cstheme="majorBidi"/>
           <w:color w:val="000000"/>
-          <w:lang w:eastAsia="en-US" w:bidi="ar-SA"/>
-        </w:rPr>
-      </w:pPr>
-      <w:r>
-        <w:rPr>
-          <w:rFonts w:asciiTheme="majorBidi" w:eastAsia="Times New Roman" w:hAnsiTheme="majorBidi" w:cstheme="majorBidi"/>
-          <w:color w:val="000000"/>
-          <w:lang w:eastAsia="en-US" w:bidi="ar-SA"/>
-        </w:rPr>
-        <w:t>In PDF format submitted at the same time as this document</w:t>
+          <w:u w:val="single"/>
+          <w:lang w:eastAsia="en-US" w:bidi="ar-SA"/>
+        </w:rPr>
+      </w:pPr>
+    </w:p>
+    <w:p>
+      <w:pPr>
+        <w:ind w:left="2127" w:firstLine="709"/>
+        <w:rPr>
+          <w:rFonts w:hint="eastAsia"/>
+        </w:rPr>
+      </w:pPr>
+      <w:r>
+        <w:rPr>
+          <w:rFonts w:hint="eastAsia"/>
+          <w:noProof/>
+          <w:lang w:eastAsia="en-US" w:bidi="ar-SA"/>
+        </w:rPr>
+        <w:drawing>
+          <wp:inline distT="0" distB="0" distL="0" distR="0">
+            <wp:extent cx="2359523" cy="3619211"/>
+            <wp:effectExtent l="0" t="0" r="3175" b="635"/>
+            <wp:docPr id="3" name="Picture 3"/>
+            <wp:cNvGraphicFramePr>
+              <a:graphicFrameLocks xmlns:a="http://schemas.openxmlformats.org/drawingml/2006/main" noChangeAspect="1"/>
+            </wp:cNvGraphicFramePr>
+            <a:graphic xmlns:a="http://schemas.openxmlformats.org/drawingml/2006/main">
+              <a:graphicData uri="http://schemas.openxmlformats.org/drawingml/2006/picture">
+                <pic:pic xmlns:pic="http://schemas.openxmlformats.org/drawingml/2006/picture">
+                  <pic:nvPicPr>
+                    <pic:cNvPr id="3" name="GroupBioSketch.PNG"/>
+                    <pic:cNvPicPr/>
+                  </pic:nvPicPr>
+                  <pic:blipFill>
+                    <a:blip r:embed="rId6">
+                      <a:extLst>
+                        <a:ext uri="{28A0092B-C50C-407E-A947-70E740481C1C}">
+                          <a14:useLocalDpi xmlns:a14="http://schemas.microsoft.com/office/drawing/2010/main" val="0"/>
+                        </a:ext>
+                      </a:extLst>
+                    </a:blip>
+                    <a:stretch>
+                      <a:fillRect/>
+                    </a:stretch>
+                  </pic:blipFill>
+                  <pic:spPr>
+                    <a:xfrm>
+                      <a:off x="0" y="0"/>
+                      <a:ext cx="2384697" cy="3657825"/>
+                    </a:xfrm>
+                    <a:prstGeom prst="rect">
+                      <a:avLst/>
+                    </a:prstGeom>
+                  </pic:spPr>
+                </pic:pic>
+              </a:graphicData>
+            </a:graphic>
+          </wp:inline>
+        </w:drawing>
+      </w:r>
+    </w:p>
+    <w:p>
+      <w:pPr>
+        <w:rPr>
+          <w:rFonts w:hint="eastAsia"/>
+          <w:sz w:val="20"/>
+          <w:szCs w:val="20"/>
+        </w:rPr>
+      </w:pPr>
+      <w:r>
+        <w:rPr>
+          <w:rFonts w:hint="eastAsia"/>
+          <w:sz w:val="20"/>
+          <w:szCs w:val="20"/>
+        </w:rPr>
+        <w:t>Javascript Trivia Page Sketch</w:t>
+      </w:r>
+    </w:p>
+    <w:p>
+      <w:pPr>
+        <w:rPr>
+          <w:rFonts w:hint="eastAsia"/>
+          <w:sz w:val="20"/>
+          <w:szCs w:val="20"/>
+        </w:rPr>
+      </w:pPr>
+    </w:p>
+    <w:p>
+      <w:pPr>
+        <w:rPr>
+          <w:rFonts w:hint="eastAsia"/>
+          <w:sz w:val="20"/>
+          <w:szCs w:val="20"/>
+        </w:rPr>
+      </w:pPr>
+      <w:r>
+        <w:rPr>
+          <w:rFonts w:hint="eastAsia"/>
+          <w:sz w:val="20"/>
+          <w:szCs w:val="20"/>
+        </w:rPr>
+        <w:t>******details of my mind during creation********</w:t>
+      </w:r>
+    </w:p>
+    <w:p>
+      <w:pPr>
+        <w:rPr>
+          <w:rFonts w:hint="eastAsia"/>
+          <w:sz w:val="20"/>
+          <w:szCs w:val="20"/>
+        </w:rPr>
+      </w:pPr>
+    </w:p>
+    <w:p>
+      <w:pPr>
+        <w:rPr>
+          <w:rFonts w:hint="eastAsia"/>
+          <w:sz w:val="20"/>
+          <w:szCs w:val="20"/>
+        </w:rPr>
+      </w:pPr>
+      <w:r>
+        <w:rPr>
+          <w:rFonts w:hint="eastAsia"/>
+          <w:sz w:val="20"/>
+          <w:szCs w:val="20"/>
+        </w:rPr>
+        <w:t>-The top image is the bio graphic. (If it is supposed to be on the web page)</w:t>
+      </w:r>
+    </w:p>
+    <w:p>
+      <w:pPr>
+        <w:rPr>
+          <w:rFonts w:hint="eastAsia"/>
+          <w:sz w:val="20"/>
+          <w:szCs w:val="20"/>
+        </w:rPr>
+      </w:pPr>
+    </w:p>
+    <w:p>
+      <w:pPr>
+        <w:rPr>
+          <w:rFonts w:hint="eastAsia"/>
+          <w:sz w:val="20"/>
+          <w:szCs w:val="20"/>
+        </w:rPr>
+      </w:pPr>
+      <w:r>
+        <w:rPr>
+          <w:rFonts w:hint="eastAsia"/>
+          <w:sz w:val="20"/>
+          <w:szCs w:val="20"/>
+        </w:rPr>
+        <w:t>-The Heading1 will say Trivia or Limitless maybe</w:t>
+      </w:r>
+    </w:p>
+    <w:p>
+      <w:pPr>
+        <w:rPr>
+          <w:rFonts w:hint="eastAsia"/>
+          <w:sz w:val="20"/>
+          <w:szCs w:val="20"/>
+        </w:rPr>
+      </w:pPr>
+    </w:p>
+    <w:p>
+      <w:pPr>
+        <w:rPr>
+          <w:rFonts w:hint="eastAsia"/>
+          <w:sz w:val="20"/>
+          <w:szCs w:val="20"/>
+        </w:rPr>
+      </w:pPr>
+      <w:r>
+        <w:rPr>
+          <w:rFonts w:hint="eastAsia"/>
+          <w:sz w:val="20"/>
+          <w:szCs w:val="20"/>
+        </w:rPr>
+        <w:t>-The button is to start the trivia</w:t>
+      </w:r>
+    </w:p>
+    <w:p>
+      <w:pPr>
+        <w:rPr>
+          <w:rFonts w:hint="eastAsia"/>
+          <w:sz w:val="20"/>
+          <w:szCs w:val="20"/>
+        </w:rPr>
+      </w:pPr>
+    </w:p>
+    <w:p>
+      <w:pPr>
+        <w:rPr>
+          <w:rFonts w:hint="eastAsia"/>
+          <w:sz w:val="20"/>
+          <w:szCs w:val="20"/>
+        </w:rPr>
+      </w:pPr>
+      <w:r>
+        <w:rPr>
+          <w:rFonts w:hint="eastAsia"/>
+          <w:sz w:val="20"/>
+          <w:szCs w:val="20"/>
+        </w:rPr>
+        <w:t>-The textlines underneath the button may give a rundown of the quiz format</w:t>
+      </w:r>
+    </w:p>
+    <w:p>
+      <w:pPr>
+        <w:rPr>
+          <w:rFonts w:hint="eastAsia"/>
+          <w:sz w:val="20"/>
+          <w:szCs w:val="20"/>
+        </w:rPr>
+      </w:pPr>
+    </w:p>
+    <w:p>
+      <w:pPr>
+        <w:rPr>
+          <w:rFonts w:hint="eastAsia"/>
+          <w:sz w:val="20"/>
+          <w:szCs w:val="20"/>
+        </w:rPr>
+      </w:pPr>
+      <w:r>
+        <w:rPr>
+          <w:rFonts w:hint="eastAsia"/>
+          <w:sz w:val="20"/>
+          <w:szCs w:val="20"/>
+        </w:rPr>
+        <w:t>-The questions will be presented and answers will be multiple choice radio button group</w:t>
+      </w:r>
+    </w:p>
+    <w:p>
+      <w:pPr>
+        <w:rPr>
+          <w:rFonts w:hint="eastAsia"/>
+          <w:sz w:val="20"/>
+          <w:szCs w:val="20"/>
+        </w:rPr>
+      </w:pPr>
+    </w:p>
+    <w:p>
+      <w:pPr>
+        <w:rPr>
+          <w:rFonts w:hint="eastAsia"/>
+          <w:sz w:val="20"/>
+          <w:szCs w:val="20"/>
+        </w:rPr>
+      </w:pPr>
+      <w:r>
+        <w:rPr>
+          <w:rFonts w:hint="eastAsia"/>
+          <w:sz w:val="20"/>
+          <w:szCs w:val="20"/>
+        </w:rPr>
+        <w:t>-The arrows will navigate forward and backward through the quiz questions</w:t>
+      </w:r>
+    </w:p>
+    <w:p>
+      <w:pPr>
+        <w:rPr>
+          <w:rFonts w:hint="eastAsia"/>
+          <w:sz w:val="20"/>
+          <w:szCs w:val="20"/>
+        </w:rPr>
+      </w:pPr>
+    </w:p>
+    <w:p>
+      <w:pPr>
+        <w:rPr>
+          <w:rFonts w:hint="eastAsia"/>
+          <w:sz w:val="20"/>
+          <w:szCs w:val="20"/>
+        </w:rPr>
+      </w:pPr>
+      <w:r>
+        <w:rPr>
+          <w:rFonts w:hint="eastAsia"/>
+          <w:sz w:val="20"/>
+          <w:szCs w:val="20"/>
+        </w:rPr>
+        <w:t>-The results will be shown underneath the quiz area, and may be an image that declare</w:t>
+      </w:r>
+      <w:r>
+        <w:rPr>
+          <w:sz w:val="20"/>
+          <w:szCs w:val="20"/>
+        </w:rPr>
+        <w:t>s</w:t>
       </w:r>
       <w:bookmarkStart w:id="0" w:name="_GoBack"/>
       <w:bookmarkEnd w:id="0"/>
+      <w:r>
+        <w:rPr>
+          <w:rFonts w:hint="eastAsia"/>
+          <w:sz w:val="20"/>
+          <w:szCs w:val="20"/>
+        </w:rPr>
+        <w:t xml:space="preserve"> a rank (like a badge)</w:t>
+      </w:r>
+    </w:p>
+    <w:p>
+      <w:pPr>
+        <w:rPr>
+          <w:rFonts w:hint="eastAsia"/>
+          <w:sz w:val="20"/>
+          <w:szCs w:val="20"/>
+        </w:rPr>
+      </w:pPr>
+    </w:p>
+    <w:p>
+      <w:pPr>
+        <w:rPr>
+          <w:rFonts w:hint="eastAsia"/>
+          <w:sz w:val="20"/>
+          <w:szCs w:val="20"/>
+        </w:rPr>
+      </w:pPr>
+      <w:r>
+        <w:rPr>
+          <w:rFonts w:hint="eastAsia"/>
+          <w:sz w:val="20"/>
+          <w:szCs w:val="20"/>
+        </w:rPr>
+        <w:t>-The footer will list the contributors (All of us!)</w:t>
+      </w:r>
     </w:p>
     <w:p>
       <w:pPr>
         <w:ind w:firstLine="709"/>
+        <w:rPr>
+          <w:rFonts w:hint="eastAsia"/>
+        </w:rPr>
+      </w:pPr>
+    </w:p>
+    <w:p>
+      <w:pPr>
+        <w:ind w:firstLine="709"/>
+        <w:rPr>
+          <w:rFonts w:hint="eastAsia"/>
+        </w:rPr>
       </w:pPr>
     </w:p>
     <w:p>
@@ -867,7 +1401,6 @@
     <w:lsdException w:name="HTML Sample" w:semiHidden="1" w:unhideWhenUsed="1"/>
     <w:lsdException w:name="HTML Typewriter" w:semiHidden="1" w:unhideWhenUsed="1"/>
     <w:lsdException w:name="HTML Variable" w:semiHidden="1" w:unhideWhenUsed="1"/>
-    <w:lsdException w:name="Normal Table" w:semiHidden="1" w:unhideWhenUsed="1"/>
     <w:lsdException w:name="annotation subject" w:semiHidden="1" w:unhideWhenUsed="1"/>
     <w:lsdException w:name="No List" w:semiHidden="1" w:unhideWhenUsed="1"/>
     <w:lsdException w:name="Outline List 1" w:semiHidden="1" w:unhideWhenUsed="1"/>
@@ -911,10 +1444,8 @@
     <w:lsdException w:name="Table Elegant" w:semiHidden="1" w:unhideWhenUsed="1"/>
     <w:lsdException w:name="Table Professional" w:semiHidden="1" w:unhideWhenUsed="1"/>
     <w:lsdException w:name="Table Subtle 1" w:semiHidden="1" w:unhideWhenUsed="1"/>
-    <w:lsdException w:name="Table Subtle 2" w:semiHidden="1" w:unhideWhenUsed="1"/>
     <w:lsdException w:name="Table Web 1" w:semiHidden="1" w:unhideWhenUsed="1"/>
     <w:lsdException w:name="Table Web 2" w:semiHidden="1" w:unhideWhenUsed="1"/>
-    <w:lsdException w:name="Table Web 3" w:semiHidden="1" w:unhideWhenUsed="1"/>
     <w:lsdException w:name="Balloon Text" w:semiHidden="1" w:unhideWhenUsed="1"/>
     <w:lsdException w:name="Table Grid" w:uiPriority="39"/>
     <w:lsdException w:name="Table Theme" w:semiHidden="1" w:unhideWhenUsed="1"/>

</xml_diff>

<commit_message>
adding updated group project
</commit_message>
<xml_diff>
--- a/Group project bio.docx
+++ b/Group project bio.docx
@@ -5,12 +5,12 @@
     <w:p>
       <w:pPr>
         <w:rPr>
-          <w:rFonts w:asciiTheme="majorBidi" w:hAnsiTheme="majorBidi" w:cstheme="majorBidi"/>
-        </w:rPr>
-      </w:pPr>
-      <w:r>
-        <w:rPr>
-          <w:rFonts w:asciiTheme="majorBidi" w:hAnsiTheme="majorBidi" w:cstheme="majorBidi"/>
+          <w:rFonts w:asciiTheme="minorBidi" w:hAnsiTheme="minorBidi" w:cstheme="minorBidi"/>
+        </w:rPr>
+      </w:pPr>
+      <w:r>
+        <w:rPr>
+          <w:rFonts w:asciiTheme="minorBidi" w:hAnsiTheme="minorBidi" w:cstheme="minorBidi"/>
         </w:rPr>
         <w:t>Group Project: Bio</w:t>
       </w:r>
@@ -18,12 +18,12 @@
     <w:p>
       <w:pPr>
         <w:rPr>
-          <w:rFonts w:asciiTheme="majorBidi" w:hAnsiTheme="majorBidi" w:cstheme="majorBidi"/>
-        </w:rPr>
-      </w:pPr>
-      <w:r>
-        <w:rPr>
-          <w:rFonts w:asciiTheme="majorBidi" w:hAnsiTheme="majorBidi" w:cstheme="majorBidi"/>
+          <w:rFonts w:asciiTheme="minorBidi" w:hAnsiTheme="minorBidi" w:cstheme="minorBidi"/>
+        </w:rPr>
+      </w:pPr>
+      <w:r>
+        <w:rPr>
+          <w:rFonts w:asciiTheme="minorBidi" w:hAnsiTheme="minorBidi" w:cstheme="minorBidi"/>
         </w:rPr>
         <w:t>Robert Sharp</w:t>
       </w:r>
@@ -31,12 +31,12 @@
     <w:p>
       <w:pPr>
         <w:rPr>
-          <w:rFonts w:asciiTheme="majorBidi" w:hAnsiTheme="majorBidi" w:cstheme="majorBidi"/>
-        </w:rPr>
-      </w:pPr>
-      <w:r>
-        <w:rPr>
-          <w:rFonts w:asciiTheme="majorBidi" w:hAnsiTheme="majorBidi" w:cstheme="majorBidi"/>
+          <w:rFonts w:asciiTheme="minorBidi" w:hAnsiTheme="minorBidi" w:cstheme="minorBidi"/>
+        </w:rPr>
+      </w:pPr>
+      <w:r>
+        <w:rPr>
+          <w:rFonts w:asciiTheme="minorBidi" w:hAnsiTheme="minorBidi" w:cstheme="minorBidi"/>
         </w:rPr>
         <w:t>Nicole Winters</w:t>
       </w:r>
@@ -44,33 +44,49 @@
     <w:p>
       <w:pPr>
         <w:rPr>
-          <w:rFonts w:asciiTheme="majorBidi" w:hAnsiTheme="majorBidi" w:cstheme="majorBidi"/>
-        </w:rPr>
-      </w:pPr>
-      <w:r>
-        <w:rPr>
-          <w:rFonts w:asciiTheme="majorBidi" w:hAnsiTheme="majorBidi" w:cstheme="majorBidi"/>
-        </w:rPr>
-        <w:t>Natasha Colletta</w:t>
-      </w:r>
-    </w:p>
-    <w:p>
-      <w:pPr>
-        <w:rPr>
-          <w:rFonts w:asciiTheme="majorBidi" w:hAnsiTheme="majorBidi" w:cstheme="majorBidi"/>
-        </w:rPr>
-      </w:pPr>
-      <w:r>
-        <w:rPr>
-          <w:rFonts w:asciiTheme="majorBidi" w:hAnsiTheme="majorBidi" w:cstheme="majorBidi"/>
-        </w:rPr>
-        <w:t>David Tays</w:t>
-      </w:r>
-    </w:p>
-    <w:p>
-      <w:pPr>
-        <w:rPr>
-          <w:rFonts w:asciiTheme="majorBidi" w:hAnsiTheme="majorBidi" w:cstheme="majorBidi"/>
+          <w:rFonts w:asciiTheme="minorBidi" w:hAnsiTheme="minorBidi" w:cstheme="minorBidi"/>
+        </w:rPr>
+      </w:pPr>
+      <w:r>
+        <w:rPr>
+          <w:rFonts w:asciiTheme="minorBidi" w:hAnsiTheme="minorBidi" w:cstheme="minorBidi"/>
+        </w:rPr>
+        <w:t xml:space="preserve">Natasha </w:t>
+      </w:r>
+      <w:proofErr w:type="spellStart"/>
+      <w:r>
+        <w:rPr>
+          <w:rFonts w:asciiTheme="minorBidi" w:hAnsiTheme="minorBidi" w:cstheme="minorBidi"/>
+        </w:rPr>
+        <w:t>Colletta</w:t>
+      </w:r>
+      <w:proofErr w:type="spellEnd"/>
+    </w:p>
+    <w:p>
+      <w:pPr>
+        <w:rPr>
+          <w:rFonts w:asciiTheme="minorBidi" w:hAnsiTheme="minorBidi" w:cstheme="minorBidi"/>
+        </w:rPr>
+      </w:pPr>
+      <w:r>
+        <w:rPr>
+          <w:rFonts w:asciiTheme="minorBidi" w:hAnsiTheme="minorBidi" w:cstheme="minorBidi"/>
+        </w:rPr>
+        <w:t xml:space="preserve">David </w:t>
+      </w:r>
+      <w:proofErr w:type="spellStart"/>
+      <w:r>
+        <w:rPr>
+          <w:rFonts w:asciiTheme="minorBidi" w:hAnsiTheme="minorBidi" w:cstheme="minorBidi"/>
+        </w:rPr>
+        <w:t>Tays</w:t>
+      </w:r>
+      <w:proofErr w:type="spellEnd"/>
+    </w:p>
+    <w:p>
+      <w:pPr>
+        <w:rPr>
+          <w:rFonts w:asciiTheme="minorBidi" w:hAnsiTheme="minorBidi" w:cstheme="minorBidi"/>
         </w:rPr>
       </w:pPr>
     </w:p>
@@ -78,17 +94,17 @@
       <w:pPr>
         <w:jc w:val="center"/>
         <w:rPr>
-          <w:rFonts w:asciiTheme="majorBidi" w:hAnsiTheme="majorBidi" w:cstheme="majorBidi"/>
-        </w:rPr>
-      </w:pPr>
-      <w:r>
-        <w:rPr>
-          <w:rFonts w:asciiTheme="majorBidi" w:hAnsiTheme="majorBidi" w:cstheme="majorBidi"/>
+          <w:rFonts w:asciiTheme="minorBidi" w:hAnsiTheme="minorBidi" w:cstheme="minorBidi"/>
+        </w:rPr>
+      </w:pPr>
+      <w:r>
+        <w:rPr>
+          <w:rFonts w:asciiTheme="minorBidi" w:hAnsiTheme="minorBidi" w:cstheme="minorBidi"/>
           <w:noProof/>
           <w:lang w:eastAsia="en-US" w:bidi="ar-SA"/>
         </w:rPr>
         <w:drawing>
-          <wp:inline distT="0" distB="0" distL="0" distR="0">
+          <wp:inline distT="0" distB="0" distL="0" distR="0" wp14:anchorId="4F6D1DD4" wp14:editId="281E235C">
             <wp:extent cx="4237721" cy="2381599"/>
             <wp:effectExtent l="0" t="0" r="0" b="0"/>
             <wp:docPr id="1" name="Picture 1"/>
@@ -103,7 +119,7 @@
                     <pic:cNvPicPr/>
                   </pic:nvPicPr>
                   <pic:blipFill>
-                    <a:blip r:embed="rId4">
+                    <a:blip r:embed="rId5">
                       <a:extLst>
                         <a:ext uri="{28A0092B-C50C-407E-A947-70E740481C1C}">
                           <a14:useLocalDpi xmlns:a14="http://schemas.microsoft.com/office/drawing/2010/main" val="0"/>
@@ -133,95 +149,300 @@
     <w:p>
       <w:pPr>
         <w:rPr>
-          <w:rFonts w:hint="eastAsia"/>
-        </w:rPr>
-      </w:pPr>
-    </w:p>
-    <w:p>
-      <w:pPr>
-        <w:rPr>
-          <w:rFonts w:hint="eastAsia"/>
-        </w:rPr>
-      </w:pPr>
-    </w:p>
-    <w:p>
-      <w:pPr>
-        <w:rPr>
-          <w:rFonts w:hint="eastAsia"/>
-        </w:rPr>
-      </w:pPr>
-    </w:p>
-    <w:p>
-      <w:pPr>
-        <w:rPr>
-          <w:rFonts w:asciiTheme="minorHAnsi" w:hAnsiTheme="minorHAnsi" w:cstheme="minorHAnsi"/>
-        </w:rPr>
-      </w:pPr>
-      <w:r>
-        <w:rPr>
-          <w:rFonts w:asciiTheme="minorHAnsi" w:hAnsiTheme="minorHAnsi" w:cstheme="minorHAnsi"/>
+          <w:rFonts w:asciiTheme="minorBidi" w:hAnsiTheme="minorBidi" w:cstheme="minorBidi"/>
+        </w:rPr>
+      </w:pPr>
+    </w:p>
+    <w:p>
+      <w:pPr>
+        <w:rPr>
+          <w:rFonts w:asciiTheme="minorBidi" w:hAnsiTheme="minorBidi" w:cstheme="minorBidi"/>
+        </w:rPr>
+      </w:pPr>
+    </w:p>
+    <w:p>
+      <w:pPr>
+        <w:rPr>
+          <w:rFonts w:asciiTheme="minorBidi" w:hAnsiTheme="minorBidi" w:cstheme="minorBidi"/>
+        </w:rPr>
+      </w:pPr>
+    </w:p>
+    <w:p>
+      <w:pPr>
+        <w:rPr>
+          <w:rFonts w:asciiTheme="minorBidi" w:hAnsiTheme="minorBidi" w:cstheme="minorBidi"/>
+        </w:rPr>
+      </w:pPr>
+      <w:r>
+        <w:rPr>
+          <w:rFonts w:asciiTheme="minorBidi" w:hAnsiTheme="minorBidi" w:cstheme="minorBidi"/>
         </w:rPr>
         <w:t>Our group</w:t>
       </w:r>
       <w:r>
         <w:rPr>
-          <w:rFonts w:asciiTheme="minorHAnsi" w:hAnsiTheme="minorHAnsi" w:cstheme="minorHAnsi"/>
+          <w:rFonts w:asciiTheme="minorBidi" w:hAnsiTheme="minorBidi" w:cstheme="minorBidi"/>
         </w:rPr>
         <w:t>’</w:t>
       </w:r>
       <w:r>
         <w:rPr>
-          <w:rFonts w:asciiTheme="minorHAnsi" w:hAnsiTheme="minorHAnsi" w:cstheme="minorHAnsi"/>
+          <w:rFonts w:asciiTheme="minorBidi" w:hAnsiTheme="minorBidi" w:cstheme="minorBidi"/>
         </w:rPr>
         <w:t xml:space="preserve">s team name is “Limitless” and Robert Sharp is the team captain. Each team member is a student at Bellevue University and enrolled in the Web Development program. </w:t>
       </w:r>
     </w:p>
     <w:p>
       <w:pPr>
-        <w:rPr>
-          <w:rFonts w:asciiTheme="minorHAnsi" w:hAnsiTheme="minorHAnsi" w:cstheme="minorHAnsi"/>
-        </w:rPr>
-      </w:pPr>
-    </w:p>
-    <w:p>
-      <w:pPr>
-        <w:rPr>
-          <w:rFonts w:asciiTheme="minorHAnsi" w:hAnsiTheme="minorHAnsi" w:cstheme="minorHAnsi"/>
-        </w:rPr>
-      </w:pPr>
-      <w:r>
-        <w:rPr>
-          <w:rFonts w:asciiTheme="minorHAnsi" w:hAnsiTheme="minorHAnsi" w:cstheme="minorHAnsi"/>
-        </w:rPr>
-        <w:t>Nicole Winters is from Sioux City, Iowa. She currently moved to Bellevue, Nebraska to get her Bachelor’s degree. Her main interests include reading and writing in her spare time and anything dealing with computers.</w:t>
+        <w:pStyle w:val="ListParagraph"/>
+        <w:numPr>
+          <w:ilvl w:val="0"/>
+          <w:numId w:val="1"/>
+        </w:numPr>
+        <w:spacing w:line="276" w:lineRule="auto"/>
+        <w:rPr>
+          <w:rFonts w:asciiTheme="minorBidi" w:hAnsiTheme="minorBidi" w:cstheme="minorBidi"/>
+          <w:szCs w:val="24"/>
+        </w:rPr>
+      </w:pPr>
+      <w:bookmarkStart w:id="0" w:name="_GoBack"/>
+      <w:r>
+        <w:rPr>
+          <w:rFonts w:asciiTheme="minorBidi" w:hAnsiTheme="minorBidi" w:cstheme="minorBidi"/>
+          <w:noProof/>
+          <w:szCs w:val="24"/>
+        </w:rPr>
+        <w:lastRenderedPageBreak/>
+        <w:drawing>
+          <wp:inline distT="0" distB="0" distL="0" distR="0" wp14:anchorId="03F22E24" wp14:editId="693B36BE">
+            <wp:extent cx="4010025" cy="4539348"/>
+            <wp:effectExtent l="0" t="0" r="0" b="0"/>
+            <wp:docPr id="7" name="Picture 7"/>
+            <wp:cNvGraphicFramePr>
+              <a:graphicFrameLocks xmlns:a="http://schemas.openxmlformats.org/drawingml/2006/main" noChangeAspect="1"/>
+            </wp:cNvGraphicFramePr>
+            <a:graphic xmlns:a="http://schemas.openxmlformats.org/drawingml/2006/main">
+              <a:graphicData uri="http://schemas.openxmlformats.org/drawingml/2006/picture">
+                <pic:pic xmlns:pic="http://schemas.openxmlformats.org/drawingml/2006/picture">
+                  <pic:nvPicPr>
+                    <pic:cNvPr id="7" name="nicole_bio.jpg"/>
+                    <pic:cNvPicPr/>
+                  </pic:nvPicPr>
+                  <pic:blipFill>
+                    <a:blip r:embed="rId6">
+                      <a:extLst>
+                        <a:ext uri="{28A0092B-C50C-407E-A947-70E740481C1C}">
+                          <a14:useLocalDpi xmlns:a14="http://schemas.microsoft.com/office/drawing/2010/main" val="0"/>
+                        </a:ext>
+                      </a:extLst>
+                    </a:blip>
+                    <a:stretch>
+                      <a:fillRect/>
+                    </a:stretch>
+                  </pic:blipFill>
+                  <pic:spPr>
+                    <a:xfrm>
+                      <a:off x="0" y="0"/>
+                      <a:ext cx="4036331" cy="4569126"/>
+                    </a:xfrm>
+                    <a:prstGeom prst="rect">
+                      <a:avLst/>
+                    </a:prstGeom>
+                  </pic:spPr>
+                </pic:pic>
+              </a:graphicData>
+            </a:graphic>
+          </wp:inline>
+        </w:drawing>
+      </w:r>
+      <w:bookmarkEnd w:id="0"/>
+    </w:p>
+    <w:p>
+      <w:pPr>
+        <w:rPr>
+          <w:rFonts w:asciiTheme="minorBidi" w:hAnsiTheme="minorBidi" w:cstheme="minorBidi"/>
+        </w:rPr>
+      </w:pPr>
+    </w:p>
+    <w:p>
+      <w:pPr>
+        <w:pStyle w:val="ListParagraph"/>
+        <w:numPr>
+          <w:ilvl w:val="0"/>
+          <w:numId w:val="1"/>
+        </w:numPr>
+      </w:pPr>
+      <w:r>
+        <w:t xml:space="preserve">Nicole Winters: </w:t>
+      </w:r>
+      <w:r>
+        <w:t>I’m from a tri-state area. So, when people ask me where I’m from it’s kind of hard to pick one state. I grew up on the borders of Nebraska, Iowa, and South Dakota. I at one time or another lived, worked, and went to school in all these states. I lived in Iowa, went to college in Nebraska, and worked in South Dakota. The drive from one to the other was less then fifteen minutes. So, don’t ask if I’m a Hawkeye or a Husker! I currently reside in Bellevue, Nebraska and am enrolled at Bellevue University. I’m currently working on receiving my bachelor’s degree in web development and set to graduate in November of 2018. I’ve worked in retail management for over ten years and I’m now looking to expand my career into web development. I also have a background in Journalism that I would like to incorporate into some of my website projects.</w:t>
+      </w:r>
+    </w:p>
+    <w:p>
+      <w:pPr>
+        <w:pStyle w:val="ListParagraph"/>
+        <w:numPr>
+          <w:ilvl w:val="0"/>
+          <w:numId w:val="1"/>
+        </w:numPr>
+        <w:rPr>
+          <w:rFonts w:asciiTheme="minorBidi" w:hAnsiTheme="minorBidi" w:cstheme="minorBidi"/>
+          <w:szCs w:val="24"/>
+        </w:rPr>
+      </w:pPr>
+      <w:r>
+        <w:rPr>
+          <w:rFonts w:asciiTheme="minorBidi" w:hAnsiTheme="minorBidi" w:cstheme="minorBidi"/>
+          <w:noProof/>
+          <w:szCs w:val="24"/>
+        </w:rPr>
+        <w:lastRenderedPageBreak/>
+        <w:drawing>
+          <wp:inline distT="0" distB="0" distL="0" distR="0" wp14:anchorId="50924119" wp14:editId="22F56C45">
+            <wp:extent cx="4762500" cy="4762500"/>
+            <wp:effectExtent l="0" t="0" r="0" b="0"/>
+            <wp:docPr id="4" name="Picture 4"/>
+            <wp:cNvGraphicFramePr>
+              <a:graphicFrameLocks xmlns:a="http://schemas.openxmlformats.org/drawingml/2006/main" noChangeAspect="1"/>
+            </wp:cNvGraphicFramePr>
+            <a:graphic xmlns:a="http://schemas.openxmlformats.org/drawingml/2006/main">
+              <a:graphicData uri="http://schemas.openxmlformats.org/drawingml/2006/picture">
+                <pic:pic xmlns:pic="http://schemas.openxmlformats.org/drawingml/2006/picture">
+                  <pic:nvPicPr>
+                    <pic:cNvPr id="4" name="natasha_bio.jpg"/>
+                    <pic:cNvPicPr/>
+                  </pic:nvPicPr>
+                  <pic:blipFill>
+                    <a:blip r:embed="rId7">
+                      <a:extLst>
+                        <a:ext uri="{28A0092B-C50C-407E-A947-70E740481C1C}">
+                          <a14:useLocalDpi xmlns:a14="http://schemas.microsoft.com/office/drawing/2010/main" val="0"/>
+                        </a:ext>
+                      </a:extLst>
+                    </a:blip>
+                    <a:stretch>
+                      <a:fillRect/>
+                    </a:stretch>
+                  </pic:blipFill>
+                  <pic:spPr>
+                    <a:xfrm>
+                      <a:off x="0" y="0"/>
+                      <a:ext cx="4762500" cy="4762500"/>
+                    </a:xfrm>
+                    <a:prstGeom prst="rect">
+                      <a:avLst/>
+                    </a:prstGeom>
+                  </pic:spPr>
+                </pic:pic>
+              </a:graphicData>
+            </a:graphic>
+          </wp:inline>
+        </w:drawing>
       </w:r>
     </w:p>
     <w:p>
       <w:pPr>
         <w:ind w:firstLine="709"/>
         <w:rPr>
-          <w:rFonts w:asciiTheme="minorHAnsi" w:hAnsiTheme="minorHAnsi" w:cstheme="minorHAnsi"/>
-        </w:rPr>
-      </w:pPr>
-    </w:p>
-    <w:p>
-      <w:pPr>
-        <w:rPr>
-          <w:rFonts w:asciiTheme="minorHAnsi" w:hAnsiTheme="minorHAnsi" w:cstheme="minorHAnsi"/>
-        </w:rPr>
-      </w:pPr>
-      <w:r>
-        <w:rPr>
-          <w:rFonts w:asciiTheme="minorHAnsi" w:hAnsiTheme="minorHAnsi" w:cstheme="minorHAnsi"/>
-        </w:rPr>
-        <w:t>Natasha Colletta is from Bellevue Nebraska. Until recently she was active duty in the US Air Force working as a helpdesk provider as well as Knowledge Manager. Her main goal in her educational path is to learn how to be a better web developer from the ground up.  With her job in the service, she mainly dealt with Microsoft SharePoint.</w:t>
+          <w:rFonts w:asciiTheme="minorBidi" w:hAnsiTheme="minorBidi" w:cstheme="minorBidi"/>
+        </w:rPr>
+      </w:pPr>
+    </w:p>
+    <w:p>
+      <w:pPr>
+        <w:rPr>
+          <w:rFonts w:asciiTheme="minorBidi" w:hAnsiTheme="minorBidi" w:cstheme="minorBidi"/>
+        </w:rPr>
+      </w:pPr>
+      <w:r>
+        <w:rPr>
+          <w:rFonts w:asciiTheme="minorBidi" w:hAnsiTheme="minorBidi" w:cstheme="minorBidi"/>
+        </w:rPr>
+        <w:t xml:space="preserve">Natasha </w:t>
+      </w:r>
+      <w:proofErr w:type="spellStart"/>
+      <w:r>
+        <w:rPr>
+          <w:rFonts w:asciiTheme="minorBidi" w:hAnsiTheme="minorBidi" w:cstheme="minorBidi"/>
+        </w:rPr>
+        <w:t>Colletta</w:t>
+      </w:r>
+      <w:proofErr w:type="spellEnd"/>
+      <w:r>
+        <w:rPr>
+          <w:rFonts w:asciiTheme="minorBidi" w:hAnsiTheme="minorBidi" w:cstheme="minorBidi"/>
+        </w:rPr>
+        <w:t xml:space="preserve"> is from Bellevue Nebraska. She began her path into technology at a young age with parents working in the programming field and virtualization.  Recently Natasha medically separated from being active duty in the United States Air Force.  Her primary job title was Knowledge Management but she also worked as a helpdesk provider. Her main educational goal is to learn how to become a better web developer with more experience and knowledge of what happens on front end and back end of web applications.  With her job in the service, she mainly dealt with Microsoft SharePoint and Directory Services. Updating groups and users through Active Directory helped to give insight on what Microsoft SharePoint was using to create profiles through data input.  With a degree path for Web Development, Bellevue University is helping Natasha to achieve success in her new career path as a database administrator and Windows server administrator.</w:t>
+      </w:r>
+    </w:p>
+    <w:p>
+      <w:pPr>
+        <w:pStyle w:val="ListParagraph"/>
+        <w:numPr>
+          <w:ilvl w:val="0"/>
+          <w:numId w:val="1"/>
+        </w:numPr>
+        <w:rPr>
+          <w:rFonts w:asciiTheme="minorBidi" w:hAnsiTheme="minorBidi" w:cstheme="minorBidi"/>
+          <w:szCs w:val="24"/>
+        </w:rPr>
+      </w:pPr>
+      <w:r>
+        <w:rPr>
+          <w:rFonts w:asciiTheme="minorBidi" w:hAnsiTheme="minorBidi" w:cstheme="minorBidi"/>
+          <w:noProof/>
+          <w:szCs w:val="24"/>
+        </w:rPr>
+        <w:lastRenderedPageBreak/>
+        <w:drawing>
+          <wp:inline distT="0" distB="0" distL="0" distR="0" wp14:anchorId="1B25342E" wp14:editId="772F6752">
+            <wp:extent cx="6332220" cy="3558540"/>
+            <wp:effectExtent l="0" t="0" r="0" b="3810"/>
+            <wp:docPr id="5" name="Picture 5"/>
+            <wp:cNvGraphicFramePr>
+              <a:graphicFrameLocks xmlns:a="http://schemas.openxmlformats.org/drawingml/2006/main" noChangeAspect="1"/>
+            </wp:cNvGraphicFramePr>
+            <a:graphic xmlns:a="http://schemas.openxmlformats.org/drawingml/2006/main">
+              <a:graphicData uri="http://schemas.openxmlformats.org/drawingml/2006/picture">
+                <pic:pic xmlns:pic="http://schemas.openxmlformats.org/drawingml/2006/picture">
+                  <pic:nvPicPr>
+                    <pic:cNvPr id="5" name="Tays_Bio.jpg"/>
+                    <pic:cNvPicPr/>
+                  </pic:nvPicPr>
+                  <pic:blipFill>
+                    <a:blip r:embed="rId8">
+                      <a:extLst>
+                        <a:ext uri="{28A0092B-C50C-407E-A947-70E740481C1C}">
+                          <a14:useLocalDpi xmlns:a14="http://schemas.microsoft.com/office/drawing/2010/main" val="0"/>
+                        </a:ext>
+                      </a:extLst>
+                    </a:blip>
+                    <a:stretch>
+                      <a:fillRect/>
+                    </a:stretch>
+                  </pic:blipFill>
+                  <pic:spPr>
+                    <a:xfrm>
+                      <a:off x="0" y="0"/>
+                      <a:ext cx="6332220" cy="3558540"/>
+                    </a:xfrm>
+                    <a:prstGeom prst="rect">
+                      <a:avLst/>
+                    </a:prstGeom>
+                  </pic:spPr>
+                </pic:pic>
+              </a:graphicData>
+            </a:graphic>
+          </wp:inline>
+        </w:drawing>
       </w:r>
     </w:p>
     <w:p>
       <w:pPr>
         <w:ind w:firstLine="709"/>
         <w:rPr>
-          <w:rFonts w:hint="eastAsia"/>
+          <w:rFonts w:asciiTheme="minorBidi" w:hAnsiTheme="minorBidi" w:cstheme="minorBidi"/>
         </w:rPr>
       </w:pPr>
     </w:p>
@@ -246,22 +467,99 @@
           <w:tab w:val="left" w:pos="14656"/>
         </w:tabs>
         <w:rPr>
-          <w:rFonts w:asciiTheme="minorHAnsi" w:eastAsia="Times New Roman" w:hAnsiTheme="minorHAnsi" w:cstheme="minorHAnsi"/>
-          <w:color w:val="000000"/>
-          <w:lang w:eastAsia="en-US" w:bidi="ar-SA"/>
-        </w:rPr>
-      </w:pPr>
-      <w:r>
-        <w:rPr>
-          <w:rFonts w:asciiTheme="minorHAnsi" w:eastAsia="Times New Roman" w:hAnsiTheme="minorHAnsi" w:cstheme="minorHAnsi"/>
-          <w:color w:val="000000"/>
-          <w:lang w:eastAsia="en-US" w:bidi="ar-SA"/>
-        </w:rPr>
-        <w:t>David Tays is programmer that is driven, with many interests and talents.  Most of his interests involve creation, the more challenging the better!  It’s no wonder that he is a web developer.  He’s an early riser and always ready to learn and provide quality deliverables.</w:t>
-      </w:r>
-    </w:p>
-    <w:p>
-      <w:pPr>
+          <w:rFonts w:asciiTheme="minorBidi" w:eastAsia="Times New Roman" w:hAnsiTheme="minorBidi" w:cstheme="minorBidi"/>
+          <w:color w:val="000000"/>
+          <w:lang w:eastAsia="en-US" w:bidi="ar-SA"/>
+        </w:rPr>
+      </w:pPr>
+      <w:r>
+        <w:rPr>
+          <w:rFonts w:asciiTheme="minorBidi" w:eastAsia="Times New Roman" w:hAnsiTheme="minorBidi" w:cstheme="minorBidi"/>
+          <w:color w:val="000000"/>
+          <w:lang w:eastAsia="en-US" w:bidi="ar-SA"/>
+        </w:rPr>
+        <w:t xml:space="preserve">David </w:t>
+      </w:r>
+      <w:proofErr w:type="spellStart"/>
+      <w:r>
+        <w:rPr>
+          <w:rFonts w:asciiTheme="minorBidi" w:eastAsia="Times New Roman" w:hAnsiTheme="minorBidi" w:cstheme="minorBidi"/>
+          <w:color w:val="000000"/>
+          <w:lang w:eastAsia="en-US" w:bidi="ar-SA"/>
+        </w:rPr>
+        <w:t>Tays</w:t>
+      </w:r>
+      <w:proofErr w:type="spellEnd"/>
+      <w:r>
+        <w:rPr>
+          <w:rFonts w:asciiTheme="minorBidi" w:eastAsia="Times New Roman" w:hAnsiTheme="minorBidi" w:cstheme="minorBidi"/>
+          <w:color w:val="000000"/>
+          <w:lang w:eastAsia="en-US" w:bidi="ar-SA"/>
+        </w:rPr>
+        <w:t xml:space="preserve"> is a member of Group B! David likes coffee. If it is before 11am and he doesn't have one, </w:t>
+      </w:r>
+      <w:proofErr w:type="gramStart"/>
+      <w:r>
+        <w:rPr>
+          <w:rFonts w:asciiTheme="minorBidi" w:eastAsia="Times New Roman" w:hAnsiTheme="minorBidi" w:cstheme="minorBidi"/>
+          <w:color w:val="000000"/>
+          <w:lang w:eastAsia="en-US" w:bidi="ar-SA"/>
+        </w:rPr>
+        <w:t>than</w:t>
+      </w:r>
+      <w:proofErr w:type="gramEnd"/>
+      <w:r>
+        <w:rPr>
+          <w:rFonts w:asciiTheme="minorBidi" w:eastAsia="Times New Roman" w:hAnsiTheme="minorBidi" w:cstheme="minorBidi"/>
+          <w:color w:val="000000"/>
+          <w:lang w:eastAsia="en-US" w:bidi="ar-SA"/>
+        </w:rPr>
+        <w:t xml:space="preserve"> there must not be any left.  He is from </w:t>
+      </w:r>
+      <w:proofErr w:type="gramStart"/>
+      <w:r>
+        <w:rPr>
+          <w:rFonts w:asciiTheme="minorBidi" w:eastAsia="Times New Roman" w:hAnsiTheme="minorBidi" w:cstheme="minorBidi"/>
+          <w:color w:val="000000"/>
+          <w:lang w:eastAsia="en-US" w:bidi="ar-SA"/>
+        </w:rPr>
+        <w:t>Nebraska, and</w:t>
+      </w:r>
+      <w:proofErr w:type="gramEnd"/>
+      <w:r>
+        <w:rPr>
+          <w:rFonts w:asciiTheme="minorBidi" w:eastAsia="Times New Roman" w:hAnsiTheme="minorBidi" w:cstheme="minorBidi"/>
+          <w:color w:val="000000"/>
+          <w:lang w:eastAsia="en-US" w:bidi="ar-SA"/>
+        </w:rPr>
+        <w:t xml:space="preserve"> enjoys watching college football and can generally tell you what the coach 'should' have done.  While he likes to keep things light-hearted, he can be very professional.  David </w:t>
+      </w:r>
+      <w:proofErr w:type="spellStart"/>
+      <w:r>
+        <w:rPr>
+          <w:rFonts w:asciiTheme="minorBidi" w:eastAsia="Times New Roman" w:hAnsiTheme="minorBidi" w:cstheme="minorBidi"/>
+          <w:color w:val="000000"/>
+          <w:lang w:eastAsia="en-US" w:bidi="ar-SA"/>
+        </w:rPr>
+        <w:t>Tays</w:t>
+      </w:r>
+      <w:proofErr w:type="spellEnd"/>
+      <w:r>
+        <w:rPr>
+          <w:rFonts w:asciiTheme="minorBidi" w:eastAsia="Times New Roman" w:hAnsiTheme="minorBidi" w:cstheme="minorBidi"/>
+          <w:color w:val="000000"/>
+          <w:lang w:eastAsia="en-US" w:bidi="ar-SA"/>
+        </w:rPr>
+        <w:t xml:space="preserve"> is a programmer that is driven to achieve, with many interests and talents surrounding design and development.  Most of his interests involve creation of functionality, the more challenging the better!  It’s no wonder that he is a web developer.  He’s an early riser and always ready to learn and provide quality deliverables.  While developing websites for a living keeps him accepting new challenges, during his outdoor time you may catch him challenging himself with the build of a small motorized vehicle to race or a friendly match of paintball.  </w:t>
+      </w:r>
+    </w:p>
+    <w:p>
+      <w:pPr>
+        <w:pStyle w:val="ListParagraph"/>
+        <w:numPr>
+          <w:ilvl w:val="0"/>
+          <w:numId w:val="1"/>
+        </w:numPr>
         <w:tabs>
           <w:tab w:val="left" w:pos="916"/>
           <w:tab w:val="left" w:pos="1832"/>
@@ -281,11 +579,63 @@
           <w:tab w:val="left" w:pos="14656"/>
         </w:tabs>
         <w:rPr>
-          <w:rFonts w:asciiTheme="minorHAnsi" w:eastAsia="Times New Roman" w:hAnsiTheme="minorHAnsi" w:cstheme="minorHAnsi"/>
-          <w:color w:val="000000"/>
-          <w:lang w:eastAsia="en-US" w:bidi="ar-SA"/>
-        </w:rPr>
-      </w:pPr>
+          <w:rFonts w:asciiTheme="minorBidi" w:eastAsia="Times New Roman" w:hAnsiTheme="minorBidi" w:cstheme="minorBidi"/>
+          <w:color w:val="000000"/>
+          <w:szCs w:val="24"/>
+          <w:lang w:eastAsia="en-US" w:bidi="ar-SA"/>
+        </w:rPr>
+      </w:pPr>
+      <w:r>
+        <w:rPr>
+          <w:rFonts w:asciiTheme="minorBidi" w:eastAsia="Times New Roman" w:hAnsiTheme="minorBidi" w:cstheme="minorBidi"/>
+          <w:noProof/>
+          <w:color w:val="000000"/>
+          <w:szCs w:val="24"/>
+          <w:lang w:eastAsia="en-US" w:bidi="ar-SA"/>
+        </w:rPr>
+        <w:lastRenderedPageBreak/>
+        <w:drawing>
+          <wp:inline distT="0" distB="0" distL="0" distR="0" wp14:anchorId="5DCE6057" wp14:editId="5B42460A">
+            <wp:extent cx="4761905" cy="3638095"/>
+            <wp:effectExtent l="0" t="0" r="635" b="635"/>
+            <wp:docPr id="6" name="Picture 6"/>
+            <wp:cNvGraphicFramePr>
+              <a:graphicFrameLocks xmlns:a="http://schemas.openxmlformats.org/drawingml/2006/main" noChangeAspect="1"/>
+            </wp:cNvGraphicFramePr>
+            <a:graphic xmlns:a="http://schemas.openxmlformats.org/drawingml/2006/main">
+              <a:graphicData uri="http://schemas.openxmlformats.org/drawingml/2006/picture">
+                <pic:pic xmlns:pic="http://schemas.openxmlformats.org/drawingml/2006/picture">
+                  <pic:nvPicPr>
+                    <pic:cNvPr id="6" name="me_bio.png"/>
+                    <pic:cNvPicPr/>
+                  </pic:nvPicPr>
+                  <pic:blipFill>
+                    <a:blip r:embed="rId9">
+                      <a:extLst>
+                        <a:ext uri="{28A0092B-C50C-407E-A947-70E740481C1C}">
+                          <a14:useLocalDpi xmlns:a14="http://schemas.microsoft.com/office/drawing/2010/main" val="0"/>
+                        </a:ext>
+                      </a:extLst>
+                    </a:blip>
+                    <a:stretch>
+                      <a:fillRect/>
+                    </a:stretch>
+                  </pic:blipFill>
+                  <pic:spPr>
+                    <a:xfrm>
+                      <a:off x="0" y="0"/>
+                      <a:ext cx="4761905" cy="3638095"/>
+                    </a:xfrm>
+                    <a:prstGeom prst="rect">
+                      <a:avLst/>
+                    </a:prstGeom>
+                  </pic:spPr>
+                </pic:pic>
+              </a:graphicData>
+            </a:graphic>
+          </wp:inline>
+        </w:drawing>
+      </w:r>
     </w:p>
     <w:p>
       <w:pPr>
@@ -308,18 +658,167 @@
           <w:tab w:val="left" w:pos="14656"/>
         </w:tabs>
         <w:rPr>
-          <w:rFonts w:asciiTheme="minorHAnsi" w:eastAsia="Times New Roman" w:hAnsiTheme="minorHAnsi" w:cstheme="minorHAnsi"/>
-          <w:color w:val="000000"/>
-          <w:lang w:eastAsia="en-US" w:bidi="ar-SA"/>
-        </w:rPr>
-      </w:pPr>
-      <w:r>
-        <w:rPr>
-          <w:rFonts w:asciiTheme="minorHAnsi" w:eastAsia="Times New Roman" w:hAnsiTheme="minorHAnsi" w:cstheme="minorHAnsi"/>
-          <w:color w:val="000000"/>
-          <w:lang w:eastAsia="en-US" w:bidi="ar-SA"/>
-        </w:rPr>
-        <w:t>Robert Sharp is from Omaha, Nebraska. Currently Robert is employed as a Staff Sergeant in the US Air Force and works as a Mission Management Non-Commissioned Officer. His goal in the program is to develop skills to be an effective web developer. Prior experience includes Microsoft Sharepoint, Excel, and macro-enabled documents.</w:t>
+          <w:rFonts w:asciiTheme="minorBidi" w:eastAsia="Times New Roman" w:hAnsiTheme="minorBidi" w:cstheme="minorBidi"/>
+          <w:color w:val="000000"/>
+          <w:lang w:eastAsia="en-US" w:bidi="ar-SA"/>
+        </w:rPr>
+      </w:pPr>
+    </w:p>
+    <w:p>
+      <w:pPr>
+        <w:rPr>
+          <w:rFonts w:asciiTheme="minorBidi" w:hAnsiTheme="minorBidi" w:cstheme="minorBidi"/>
+        </w:rPr>
+      </w:pPr>
+      <w:r>
+        <w:rPr>
+          <w:rFonts w:asciiTheme="minorBidi" w:eastAsia="Times New Roman" w:hAnsiTheme="minorBidi" w:cstheme="minorBidi"/>
+          <w:color w:val="000000"/>
+          <w:lang w:eastAsia="en-US" w:bidi="ar-SA"/>
+        </w:rPr>
+        <w:t>Robert</w:t>
+      </w:r>
+      <w:r>
+        <w:rPr>
+          <w:rFonts w:asciiTheme="minorBidi" w:eastAsia="Times New Roman" w:hAnsiTheme="minorBidi" w:cstheme="minorBidi"/>
+          <w:color w:val="000000"/>
+        </w:rPr>
+        <w:t xml:space="preserve"> James</w:t>
+      </w:r>
+      <w:r>
+        <w:rPr>
+          <w:rFonts w:asciiTheme="minorBidi" w:eastAsia="Times New Roman" w:hAnsiTheme="minorBidi" w:cstheme="minorBidi"/>
+          <w:color w:val="000000"/>
+          <w:lang w:eastAsia="en-US" w:bidi="ar-SA"/>
+        </w:rPr>
+        <w:t xml:space="preserve"> Sharp </w:t>
+      </w:r>
+      <w:r>
+        <w:rPr>
+          <w:rFonts w:asciiTheme="minorBidi" w:eastAsia="Times New Roman" w:hAnsiTheme="minorBidi" w:cstheme="minorBidi"/>
+          <w:color w:val="000000"/>
+        </w:rPr>
+        <w:t>is currently living in</w:t>
+      </w:r>
+      <w:r>
+        <w:rPr>
+          <w:rFonts w:asciiTheme="minorBidi" w:eastAsia="Times New Roman" w:hAnsiTheme="minorBidi" w:cstheme="minorBidi"/>
+          <w:color w:val="000000"/>
+          <w:lang w:eastAsia="en-US" w:bidi="ar-SA"/>
+        </w:rPr>
+        <w:t xml:space="preserve"> Omaha, Nebraska</w:t>
+      </w:r>
+      <w:r>
+        <w:rPr>
+          <w:rFonts w:asciiTheme="minorBidi" w:eastAsia="Times New Roman" w:hAnsiTheme="minorBidi" w:cstheme="minorBidi"/>
+          <w:color w:val="000000"/>
+        </w:rPr>
+        <w:t>, however he was born in Harrisburg, Pennsylvania and was raised in Denton County, Texas. After graduating high school, Robert was unsure of what career path to take, and eventually enlisted in the United States Air Force and was trained to be an Airborne Cryptologic Language Analyst with a focus in Pashto, one of the official languages of Afghanistan. Robert</w:t>
+      </w:r>
+      <w:r>
+        <w:rPr>
+          <w:rFonts w:asciiTheme="minorBidi" w:eastAsia="Times New Roman" w:hAnsiTheme="minorBidi" w:cstheme="minorBidi"/>
+          <w:color w:val="000000"/>
+          <w:lang w:eastAsia="en-US" w:bidi="ar-SA"/>
+        </w:rPr>
+        <w:t xml:space="preserve"> is</w:t>
+      </w:r>
+      <w:r>
+        <w:rPr>
+          <w:rFonts w:asciiTheme="minorBidi" w:eastAsia="Times New Roman" w:hAnsiTheme="minorBidi" w:cstheme="minorBidi"/>
+          <w:color w:val="000000"/>
+        </w:rPr>
+        <w:t xml:space="preserve"> currently</w:t>
+      </w:r>
+      <w:r>
+        <w:rPr>
+          <w:rFonts w:asciiTheme="minorBidi" w:eastAsia="Times New Roman" w:hAnsiTheme="minorBidi" w:cstheme="minorBidi"/>
+          <w:color w:val="000000"/>
+          <w:lang w:eastAsia="en-US" w:bidi="ar-SA"/>
+        </w:rPr>
+        <w:t xml:space="preserve"> employed as a Staff Sergeant in the US Air Force and works as a Mission Management Non-Commissioned Officer. </w:t>
+      </w:r>
+      <w:r>
+        <w:rPr>
+          <w:rFonts w:asciiTheme="minorBidi" w:eastAsia="Times New Roman" w:hAnsiTheme="minorBidi" w:cstheme="minorBidi"/>
+          <w:color w:val="000000"/>
+        </w:rPr>
+        <w:t>Thinking about a future career outside of the military, he enrolled in Bellevue University’s Web Development</w:t>
+      </w:r>
+      <w:r>
+        <w:rPr>
+          <w:rFonts w:asciiTheme="minorBidi" w:eastAsia="Times New Roman" w:hAnsiTheme="minorBidi" w:cstheme="minorBidi"/>
+          <w:color w:val="000000"/>
+          <w:lang w:eastAsia="en-US" w:bidi="ar-SA"/>
+        </w:rPr>
+        <w:t xml:space="preserve"> program.</w:t>
+      </w:r>
+      <w:r>
+        <w:rPr>
+          <w:rFonts w:asciiTheme="minorBidi" w:eastAsia="Times New Roman" w:hAnsiTheme="minorBidi" w:cstheme="minorBidi"/>
+          <w:color w:val="000000"/>
+        </w:rPr>
+        <w:t xml:space="preserve"> Robert’s hope was to broaden his skills by pursuing a degree in which he had significant interest.</w:t>
+      </w:r>
+      <w:r>
+        <w:rPr>
+          <w:rFonts w:asciiTheme="minorBidi" w:eastAsia="Times New Roman" w:hAnsiTheme="minorBidi" w:cstheme="minorBidi"/>
+          <w:color w:val="000000"/>
+          <w:lang w:eastAsia="en-US" w:bidi="ar-SA"/>
+        </w:rPr>
+        <w:t xml:space="preserve"> </w:t>
+      </w:r>
+      <w:r>
+        <w:rPr>
+          <w:rFonts w:asciiTheme="minorBidi" w:eastAsia="Times New Roman" w:hAnsiTheme="minorBidi" w:cstheme="minorBidi"/>
+          <w:color w:val="000000"/>
+        </w:rPr>
+        <w:t>While in the Air Force, Robert acquired computer</w:t>
+      </w:r>
+      <w:r>
+        <w:rPr>
+          <w:rFonts w:asciiTheme="minorBidi" w:eastAsia="Times New Roman" w:hAnsiTheme="minorBidi" w:cstheme="minorBidi"/>
+          <w:color w:val="000000"/>
+          <w:lang w:eastAsia="en-US" w:bidi="ar-SA"/>
+        </w:rPr>
+        <w:t xml:space="preserve"> experience</w:t>
+      </w:r>
+      <w:r>
+        <w:rPr>
+          <w:rFonts w:asciiTheme="minorBidi" w:eastAsia="Times New Roman" w:hAnsiTheme="minorBidi" w:cstheme="minorBidi"/>
+          <w:color w:val="000000"/>
+        </w:rPr>
+        <w:t xml:space="preserve"> that includes, but is not limited to, the use of</w:t>
+      </w:r>
+      <w:r>
+        <w:rPr>
+          <w:rFonts w:asciiTheme="minorBidi" w:eastAsia="Times New Roman" w:hAnsiTheme="minorBidi" w:cstheme="minorBidi"/>
+          <w:color w:val="000000"/>
+          <w:lang w:eastAsia="en-US" w:bidi="ar-SA"/>
+        </w:rPr>
+        <w:t xml:space="preserve"> Microsoft </w:t>
+      </w:r>
+      <w:r>
+        <w:rPr>
+          <w:rFonts w:asciiTheme="minorBidi" w:eastAsia="Times New Roman" w:hAnsiTheme="minorBidi" w:cstheme="minorBidi"/>
+          <w:color w:val="000000"/>
+        </w:rPr>
+        <w:t>SharePoint</w:t>
+      </w:r>
+      <w:r>
+        <w:rPr>
+          <w:rFonts w:asciiTheme="minorBidi" w:eastAsia="Times New Roman" w:hAnsiTheme="minorBidi" w:cstheme="minorBidi"/>
+          <w:color w:val="000000"/>
+          <w:lang w:eastAsia="en-US" w:bidi="ar-SA"/>
+        </w:rPr>
+        <w:t>, Excel, and macro-enabled documents.</w:t>
+      </w:r>
+      <w:r>
+        <w:rPr>
+          <w:rFonts w:asciiTheme="minorBidi" w:eastAsia="Times New Roman" w:hAnsiTheme="minorBidi" w:cstheme="minorBidi"/>
+          <w:color w:val="000000"/>
+        </w:rPr>
+        <w:t xml:space="preserve"> Through Bellevue University, Robert has gained a working understanding of HTML, CSS, JavaScript, developer tools, and other programs. </w:t>
       </w:r>
     </w:p>
     <w:p>
@@ -343,23 +842,23 @@
           <w:tab w:val="left" w:pos="14656"/>
         </w:tabs>
         <w:rPr>
-          <w:rFonts w:asciiTheme="minorHAnsi" w:eastAsia="Times New Roman" w:hAnsiTheme="minorHAnsi" w:cstheme="minorHAnsi"/>
-          <w:color w:val="000000"/>
-          <w:lang w:eastAsia="en-US" w:bidi="ar-SA"/>
-        </w:rPr>
-      </w:pPr>
-    </w:p>
-    <w:p>
-      <w:pPr>
-        <w:rPr>
-          <w:rFonts w:asciiTheme="minorHAnsi" w:eastAsia="Times New Roman" w:hAnsiTheme="minorHAnsi" w:cstheme="minorHAnsi"/>
-          <w:color w:val="000000"/>
-          <w:lang w:eastAsia="en-US" w:bidi="ar-SA"/>
-        </w:rPr>
-      </w:pPr>
-      <w:r>
-        <w:rPr>
-          <w:rFonts w:asciiTheme="minorHAnsi" w:eastAsia="Times New Roman" w:hAnsiTheme="minorHAnsi" w:cstheme="minorHAnsi"/>
+          <w:rFonts w:asciiTheme="minorBidi" w:eastAsia="Times New Roman" w:hAnsiTheme="minorBidi" w:cstheme="minorBidi"/>
+          <w:color w:val="000000"/>
+          <w:lang w:eastAsia="en-US" w:bidi="ar-SA"/>
+        </w:rPr>
+      </w:pPr>
+    </w:p>
+    <w:p>
+      <w:pPr>
+        <w:rPr>
+          <w:rFonts w:asciiTheme="minorBidi" w:eastAsia="Times New Roman" w:hAnsiTheme="minorBidi" w:cstheme="minorBidi"/>
+          <w:color w:val="000000"/>
+          <w:lang w:eastAsia="en-US" w:bidi="ar-SA"/>
+        </w:rPr>
+      </w:pPr>
+      <w:r>
+        <w:rPr>
+          <w:rFonts w:asciiTheme="minorBidi" w:eastAsia="Times New Roman" w:hAnsiTheme="minorBidi" w:cstheme="minorBidi"/>
           <w:color w:val="000000"/>
           <w:lang w:eastAsia="en-US" w:bidi="ar-SA"/>
         </w:rPr>
@@ -387,7 +886,7 @@
           <w:tab w:val="left" w:pos="14656"/>
         </w:tabs>
         <w:rPr>
-          <w:rFonts w:asciiTheme="minorHAnsi" w:eastAsia="Times New Roman" w:hAnsiTheme="minorHAnsi" w:cstheme="minorHAnsi"/>
+          <w:rFonts w:asciiTheme="minorBidi" w:eastAsia="Times New Roman" w:hAnsiTheme="minorBidi" w:cstheme="minorBidi"/>
           <w:color w:val="000000"/>
           <w:lang w:eastAsia="en-US" w:bidi="ar-SA"/>
         </w:rPr>
@@ -414,16 +913,16 @@
           <w:tab w:val="left" w:pos="14656"/>
         </w:tabs>
         <w:rPr>
-          <w:rFonts w:asciiTheme="minorHAnsi" w:eastAsia="Times New Roman" w:hAnsiTheme="minorHAnsi" w:cstheme="minorHAnsi"/>
-          <w:color w:val="000000"/>
-          <w:lang w:eastAsia="en-US" w:bidi="ar-SA"/>
-        </w:rPr>
-      </w:pPr>
-    </w:p>
-    <w:p>
-      <w:pPr>
-        <w:rPr>
-          <w:rFonts w:asciiTheme="majorBidi" w:eastAsia="Times New Roman" w:hAnsiTheme="majorBidi" w:cstheme="majorBidi"/>
+          <w:rFonts w:asciiTheme="minorBidi" w:eastAsia="Times New Roman" w:hAnsiTheme="minorBidi" w:cstheme="minorBidi"/>
+          <w:color w:val="000000"/>
+          <w:lang w:eastAsia="en-US" w:bidi="ar-SA"/>
+        </w:rPr>
+      </w:pPr>
+    </w:p>
+    <w:p>
+      <w:pPr>
+        <w:rPr>
+          <w:rFonts w:asciiTheme="minorBidi" w:eastAsia="Times New Roman" w:hAnsiTheme="minorBidi" w:cstheme="minorBidi"/>
           <w:color w:val="000000"/>
           <w:u w:val="single"/>
           <w:lang w:eastAsia="en-US" w:bidi="ar-SA"/>
@@ -431,148 +930,95 @@
       </w:pPr>
       <w:r>
         <w:rPr>
-          <w:rFonts w:asciiTheme="majorBidi" w:eastAsia="Times New Roman" w:hAnsiTheme="majorBidi" w:cstheme="majorBidi"/>
+          <w:rFonts w:asciiTheme="minorBidi" w:eastAsia="Times New Roman" w:hAnsiTheme="minorBidi" w:cstheme="minorBidi"/>
           <w:color w:val="000000"/>
           <w:u w:val="single"/>
           <w:lang w:eastAsia="en-US" w:bidi="ar-SA"/>
         </w:rPr>
-        <w:t>Descript</w:t>
-      </w:r>
-      <w:r>
-        <w:rPr>
-          <w:rFonts w:asciiTheme="majorBidi" w:eastAsia="Times New Roman" w:hAnsiTheme="majorBidi" w:cstheme="majorBidi"/>
+        <w:t>Description of Application Functionality</w:t>
+      </w:r>
+    </w:p>
+    <w:p>
+      <w:pPr>
+        <w:rPr>
+          <w:rFonts w:asciiTheme="minorBidi" w:eastAsia="Times New Roman" w:hAnsiTheme="minorBidi" w:cstheme="minorBidi"/>
           <w:color w:val="000000"/>
           <w:u w:val="single"/>
           <w:lang w:eastAsia="en-US" w:bidi="ar-SA"/>
         </w:rPr>
-        <w:t>ion of Application Functionality</w:t>
-      </w:r>
-    </w:p>
-    <w:p>
-      <w:pPr>
-        <w:rPr>
-          <w:rFonts w:asciiTheme="majorBidi" w:eastAsia="Times New Roman" w:hAnsiTheme="majorBidi" w:cstheme="majorBidi"/>
-          <w:color w:val="000000"/>
-          <w:u w:val="single"/>
-          <w:lang w:eastAsia="en-US" w:bidi="ar-SA"/>
-        </w:rPr>
       </w:pPr>
     </w:p>
     <w:p>
       <w:pPr>
         <w:ind w:firstLine="709"/>
         <w:rPr>
-          <w:rFonts w:asciiTheme="minorHAnsi" w:hAnsiTheme="minorHAnsi" w:cstheme="minorHAnsi"/>
-        </w:rPr>
-      </w:pPr>
-      <w:r>
-        <w:rPr>
-          <w:rFonts w:asciiTheme="minorHAnsi" w:hAnsiTheme="minorHAnsi" w:cstheme="minorHAnsi" w:hint="eastAsia"/>
-        </w:rPr>
-        <w:t xml:space="preserve">In this application, the user will be subject to ten questions of Javascript trivia, and based on their performance, are ranked an </w:t>
-      </w:r>
-      <w:r>
-        <w:rPr>
-          <w:rFonts w:asciiTheme="minorHAnsi" w:hAnsiTheme="minorHAnsi" w:cstheme="minorHAnsi" w:hint="eastAsia"/>
-        </w:rPr>
-        <w:t>‘</w:t>
-      </w:r>
-      <w:r>
-        <w:rPr>
-          <w:rFonts w:asciiTheme="minorHAnsi" w:hAnsiTheme="minorHAnsi" w:cstheme="minorHAnsi" w:hint="eastAsia"/>
-        </w:rPr>
-        <w:t>Expert</w:t>
-      </w:r>
-      <w:r>
-        <w:rPr>
-          <w:rFonts w:asciiTheme="minorHAnsi" w:hAnsiTheme="minorHAnsi" w:cstheme="minorHAnsi" w:hint="eastAsia"/>
-        </w:rPr>
-        <w:t>’</w:t>
-      </w:r>
-      <w:r>
-        <w:rPr>
-          <w:rFonts w:asciiTheme="minorHAnsi" w:hAnsiTheme="minorHAnsi" w:cstheme="minorHAnsi" w:hint="eastAsia"/>
-        </w:rPr>
-        <w:t xml:space="preserve">, </w:t>
-      </w:r>
-      <w:r>
-        <w:rPr>
-          <w:rFonts w:asciiTheme="minorHAnsi" w:hAnsiTheme="minorHAnsi" w:cstheme="minorHAnsi" w:hint="eastAsia"/>
-        </w:rPr>
-        <w:t>‘</w:t>
-      </w:r>
-      <w:r>
-        <w:rPr>
-          <w:rFonts w:asciiTheme="minorHAnsi" w:hAnsiTheme="minorHAnsi" w:cstheme="minorHAnsi" w:hint="eastAsia"/>
-        </w:rPr>
-        <w:t>Novice</w:t>
-      </w:r>
-      <w:r>
-        <w:rPr>
-          <w:rFonts w:asciiTheme="minorHAnsi" w:hAnsiTheme="minorHAnsi" w:cstheme="minorHAnsi" w:hint="eastAsia"/>
-        </w:rPr>
-        <w:t>’</w:t>
-      </w:r>
-      <w:r>
-        <w:rPr>
-          <w:rFonts w:asciiTheme="minorHAnsi" w:hAnsiTheme="minorHAnsi" w:cstheme="minorHAnsi" w:hint="eastAsia"/>
-        </w:rPr>
-        <w:t xml:space="preserve">, or </w:t>
-      </w:r>
-      <w:r>
-        <w:rPr>
-          <w:rFonts w:asciiTheme="minorHAnsi" w:hAnsiTheme="minorHAnsi" w:cstheme="minorHAnsi" w:hint="eastAsia"/>
-        </w:rPr>
-        <w:t>‘</w:t>
-      </w:r>
-      <w:r>
-        <w:rPr>
-          <w:rFonts w:asciiTheme="minorHAnsi" w:hAnsiTheme="minorHAnsi" w:cstheme="minorHAnsi" w:hint="eastAsia"/>
-        </w:rPr>
-        <w:t>Beginner</w:t>
-      </w:r>
-      <w:r>
-        <w:rPr>
-          <w:rFonts w:asciiTheme="minorHAnsi" w:hAnsiTheme="minorHAnsi" w:cstheme="minorHAnsi" w:hint="eastAsia"/>
-        </w:rPr>
-        <w:t>’</w:t>
-      </w:r>
-      <w:r>
-        <w:rPr>
-          <w:rFonts w:asciiTheme="minorHAnsi" w:hAnsiTheme="minorHAnsi" w:cstheme="minorHAnsi" w:hint="eastAsia"/>
-        </w:rPr>
-        <w:t>.  The user will have the ability to move forward in the trivia or backward, and after the user has finished, they will be presented with a summary that details the questions they were asked, the answers that they gave, the correct answer, and a rank.</w:t>
-      </w:r>
-    </w:p>
-    <w:p>
-      <w:pPr>
-        <w:rPr>
-          <w:rFonts w:asciiTheme="minorHAnsi" w:hAnsiTheme="minorHAnsi" w:cstheme="minorHAnsi"/>
-        </w:rPr>
-      </w:pPr>
-      <w:r>
-        <w:rPr>
-          <w:rFonts w:asciiTheme="minorHAnsi" w:hAnsiTheme="minorHAnsi" w:cstheme="minorHAnsi" w:hint="eastAsia"/>
-        </w:rPr>
-        <w:t xml:space="preserve">                The application that is being requested will be written using Javascript and html.  Styling will be customized using Cascading Style Sheets and Bootstrap.</w:t>
-      </w:r>
-    </w:p>
-    <w:p>
-      <w:pPr>
-        <w:rPr>
-          <w:rFonts w:asciiTheme="minorHAnsi" w:hAnsiTheme="minorHAnsi" w:cstheme="minorHAnsi"/>
-        </w:rPr>
-      </w:pPr>
-    </w:p>
-    <w:p>
-      <w:pPr>
-        <w:rPr>
-          <w:rFonts w:asciiTheme="minorHAnsi" w:hAnsiTheme="minorHAnsi" w:cstheme="minorHAnsi"/>
-        </w:rPr>
-      </w:pPr>
-      <w:r>
-        <w:rPr>
-          <w:rFonts w:asciiTheme="minorHAnsi" w:hAnsiTheme="minorHAnsi" w:cstheme="minorHAnsi"/>
+          <w:rFonts w:asciiTheme="minorBidi" w:hAnsiTheme="minorBidi" w:cstheme="minorBidi"/>
+        </w:rPr>
+      </w:pPr>
+      <w:r>
+        <w:rPr>
+          <w:rFonts w:asciiTheme="minorBidi" w:hAnsiTheme="minorBidi" w:cstheme="minorBidi"/>
+        </w:rPr>
+        <w:t xml:space="preserve">In this application, the user will be subject to ten questions of </w:t>
+      </w:r>
+      <w:proofErr w:type="spellStart"/>
+      <w:r>
+        <w:rPr>
+          <w:rFonts w:asciiTheme="minorBidi" w:hAnsiTheme="minorBidi" w:cstheme="minorBidi"/>
+        </w:rPr>
+        <w:t>Javascript</w:t>
+      </w:r>
+      <w:proofErr w:type="spellEnd"/>
+      <w:r>
+        <w:rPr>
+          <w:rFonts w:asciiTheme="minorBidi" w:hAnsiTheme="minorBidi" w:cstheme="minorBidi"/>
+        </w:rPr>
+        <w:t xml:space="preserve"> trivia, and based on their performance, are ranked an ‘Expert’, ‘Novice’, or ‘Beginner’.  The user will have the ability to move forward in the trivia or backward, and after the user has finished, they will be presented with a summary that details the questions they were asked, the answers that they gave, the correct answer, and a rank.</w:t>
+      </w:r>
+    </w:p>
+    <w:p>
+      <w:pPr>
+        <w:rPr>
+          <w:rFonts w:asciiTheme="minorBidi" w:hAnsiTheme="minorBidi" w:cstheme="minorBidi"/>
+        </w:rPr>
+      </w:pPr>
+      <w:r>
+        <w:rPr>
+          <w:rFonts w:asciiTheme="minorBidi" w:hAnsiTheme="minorBidi" w:cstheme="minorBidi"/>
+        </w:rPr>
+        <w:t xml:space="preserve">                The application that is being requested will be written using </w:t>
+      </w:r>
+      <w:proofErr w:type="spellStart"/>
+      <w:r>
+        <w:rPr>
+          <w:rFonts w:asciiTheme="minorBidi" w:hAnsiTheme="minorBidi" w:cstheme="minorBidi"/>
+        </w:rPr>
+        <w:t>Javascript</w:t>
+      </w:r>
+      <w:proofErr w:type="spellEnd"/>
+      <w:r>
+        <w:rPr>
+          <w:rFonts w:asciiTheme="minorBidi" w:hAnsiTheme="minorBidi" w:cstheme="minorBidi"/>
+        </w:rPr>
+        <w:t xml:space="preserve"> and html.  Styling will be customized using Cascading Style Sheets and Bootstrap.</w:t>
+      </w:r>
+    </w:p>
+    <w:p>
+      <w:pPr>
+        <w:rPr>
+          <w:rFonts w:asciiTheme="minorBidi" w:hAnsiTheme="minorBidi" w:cstheme="minorBidi"/>
+        </w:rPr>
+      </w:pPr>
+    </w:p>
+    <w:p>
+      <w:pPr>
+        <w:rPr>
+          <w:rFonts w:asciiTheme="minorBidi" w:hAnsiTheme="minorBidi" w:cstheme="minorBidi"/>
+        </w:rPr>
+      </w:pPr>
+      <w:r>
+        <w:rPr>
+          <w:rFonts w:asciiTheme="minorBidi" w:hAnsiTheme="minorBidi" w:cstheme="minorBidi"/>
         </w:rPr>
         <w:br w:type="page"/>
       </w:r>
@@ -598,7 +1044,7 @@
           <w:tab w:val="left" w:pos="14656"/>
         </w:tabs>
         <w:rPr>
-          <w:rFonts w:asciiTheme="majorBidi" w:eastAsia="Times New Roman" w:hAnsiTheme="majorBidi" w:cstheme="majorBidi"/>
+          <w:rFonts w:asciiTheme="minorBidi" w:eastAsia="Times New Roman" w:hAnsiTheme="minorBidi" w:cstheme="minorBidi"/>
           <w:color w:val="000000"/>
           <w:u w:val="single"/>
           <w:lang w:eastAsia="en-US" w:bidi="ar-SA"/>
@@ -606,7 +1052,7 @@
       </w:pPr>
       <w:r>
         <w:rPr>
-          <w:rFonts w:asciiTheme="majorBidi" w:eastAsia="Times New Roman" w:hAnsiTheme="majorBidi" w:cstheme="majorBidi"/>
+          <w:rFonts w:asciiTheme="minorBidi" w:eastAsia="Times New Roman" w:hAnsiTheme="minorBidi" w:cstheme="minorBidi"/>
           <w:color w:val="000000"/>
           <w:u w:val="single"/>
           <w:lang w:eastAsia="en-US" w:bidi="ar-SA"/>
@@ -616,7 +1062,7 @@
       </w:r>
       <w:r>
         <w:rPr>
-          <w:rFonts w:asciiTheme="majorBidi" w:eastAsia="Times New Roman" w:hAnsiTheme="majorBidi" w:cstheme="majorBidi"/>
+          <w:rFonts w:asciiTheme="minorBidi" w:eastAsia="Times New Roman" w:hAnsiTheme="minorBidi" w:cstheme="minorBidi"/>
           <w:color w:val="000000"/>
           <w:u w:val="single"/>
           <w:lang w:eastAsia="en-US" w:bidi="ar-SA"/>
@@ -625,7 +1071,7 @@
       </w:r>
       <w:r>
         <w:rPr>
-          <w:rFonts w:asciiTheme="majorBidi" w:eastAsia="Times New Roman" w:hAnsiTheme="majorBidi" w:cstheme="majorBidi"/>
+          <w:rFonts w:asciiTheme="minorBidi" w:eastAsia="Times New Roman" w:hAnsiTheme="minorBidi" w:cstheme="minorBidi"/>
           <w:color w:val="000000"/>
           <w:u w:val="single"/>
           <w:lang w:eastAsia="en-US" w:bidi="ar-SA"/>
@@ -634,7 +1080,7 @@
       </w:r>
       <w:r>
         <w:rPr>
-          <w:rFonts w:asciiTheme="majorBidi" w:eastAsia="Times New Roman" w:hAnsiTheme="majorBidi" w:cstheme="majorBidi"/>
+          <w:rFonts w:asciiTheme="minorBidi" w:eastAsia="Times New Roman" w:hAnsiTheme="minorBidi" w:cstheme="minorBidi"/>
           <w:color w:val="000000"/>
           <w:u w:val="single"/>
           <w:lang w:eastAsia="en-US" w:bidi="ar-SA"/>
@@ -643,7 +1089,7 @@
       </w:r>
       <w:r>
         <w:rPr>
-          <w:rFonts w:asciiTheme="majorBidi" w:eastAsia="Times New Roman" w:hAnsiTheme="majorBidi" w:cstheme="majorBidi"/>
+          <w:rFonts w:asciiTheme="minorBidi" w:eastAsia="Times New Roman" w:hAnsiTheme="minorBidi" w:cstheme="minorBidi"/>
           <w:color w:val="000000"/>
           <w:u w:val="single"/>
           <w:lang w:eastAsia="en-US" w:bidi="ar-SA"/>
@@ -672,7 +1118,7 @@
           <w:tab w:val="left" w:pos="14656"/>
         </w:tabs>
         <w:rPr>
-          <w:rFonts w:asciiTheme="majorBidi" w:eastAsia="Times New Roman" w:hAnsiTheme="majorBidi" w:cstheme="majorBidi"/>
+          <w:rFonts w:asciiTheme="minorBidi" w:eastAsia="Times New Roman" w:hAnsiTheme="minorBidi" w:cstheme="minorBidi"/>
           <w:color w:val="000000"/>
           <w:u w:val="single"/>
           <w:lang w:eastAsia="en-US" w:bidi="ar-SA"/>
@@ -700,14 +1146,14 @@
           <w:tab w:val="left" w:pos="14656"/>
         </w:tabs>
         <w:rPr>
-          <w:rFonts w:asciiTheme="majorBidi" w:eastAsia="Times New Roman" w:hAnsiTheme="majorBidi" w:cstheme="majorBidi"/>
-          <w:color w:val="000000"/>
-          <w:lang w:eastAsia="en-US" w:bidi="ar-SA"/>
-        </w:rPr>
-      </w:pPr>
-      <w:r>
-        <w:rPr>
-          <w:rFonts w:asciiTheme="majorBidi" w:eastAsia="Times New Roman" w:hAnsiTheme="majorBidi" w:cstheme="majorBidi"/>
+          <w:rFonts w:asciiTheme="minorBidi" w:eastAsia="Times New Roman" w:hAnsiTheme="minorBidi" w:cstheme="minorBidi"/>
+          <w:color w:val="000000"/>
+          <w:lang w:eastAsia="en-US" w:bidi="ar-SA"/>
+        </w:rPr>
+      </w:pPr>
+      <w:r>
+        <w:rPr>
+          <w:rFonts w:asciiTheme="minorBidi" w:eastAsia="Times New Roman" w:hAnsiTheme="minorBidi" w:cstheme="minorBidi"/>
           <w:color w:val="000000"/>
           <w:lang w:eastAsia="en-US" w:bidi="ar-SA"/>
         </w:rPr>
@@ -715,7 +1161,7 @@
       </w:r>
       <w:r>
         <w:rPr>
-          <w:rFonts w:asciiTheme="majorBidi" w:eastAsia="Times New Roman" w:hAnsiTheme="majorBidi" w:cstheme="majorBidi"/>
+          <w:rFonts w:asciiTheme="minorBidi" w:eastAsia="Times New Roman" w:hAnsiTheme="minorBidi" w:cstheme="minorBidi"/>
           <w:color w:val="000000"/>
           <w:lang w:eastAsia="en-US" w:bidi="ar-SA"/>
         </w:rPr>
@@ -723,7 +1169,7 @@
       </w:r>
       <w:r>
         <w:rPr>
-          <w:rFonts w:asciiTheme="majorBidi" w:eastAsia="Times New Roman" w:hAnsiTheme="majorBidi" w:cstheme="majorBidi"/>
+          <w:rFonts w:asciiTheme="minorBidi" w:eastAsia="Times New Roman" w:hAnsiTheme="minorBidi" w:cstheme="minorBidi"/>
           <w:color w:val="000000"/>
           <w:lang w:eastAsia="en-US" w:bidi="ar-SA"/>
         </w:rPr>
@@ -731,13 +1177,13 @@
       </w:r>
       <w:r>
         <w:rPr>
-          <w:rFonts w:asciiTheme="majorBidi" w:eastAsia="Times New Roman" w:hAnsiTheme="majorBidi" w:cstheme="majorBidi"/>
+          <w:rFonts w:asciiTheme="minorBidi" w:eastAsia="Times New Roman" w:hAnsiTheme="minorBidi" w:cstheme="minorBidi"/>
           <w:noProof/>
           <w:color w:val="000000"/>
           <w:lang w:eastAsia="en-US" w:bidi="ar-SA"/>
         </w:rPr>
         <w:drawing>
-          <wp:inline distT="0" distB="0" distL="0" distR="0">
+          <wp:inline distT="0" distB="0" distL="0" distR="0" wp14:anchorId="273F55FE" wp14:editId="43D2B562">
             <wp:extent cx="2370953" cy="3160080"/>
             <wp:effectExtent l="0" t="0" r="0" b="2540"/>
             <wp:docPr id="2" name="Picture 2"/>
@@ -752,7 +1198,7 @@
                     <pic:cNvPicPr/>
                   </pic:nvPicPr>
                   <pic:blipFill>
-                    <a:blip r:embed="rId5" cstate="print">
+                    <a:blip r:embed="rId10" cstate="print">
                       <a:extLst>
                         <a:ext uri="{28A0092B-C50C-407E-A947-70E740481C1C}">
                           <a14:useLocalDpi xmlns:a14="http://schemas.microsoft.com/office/drawing/2010/main" val="0"/>
@@ -782,14 +1228,14 @@
     <w:p>
       <w:pPr>
         <w:rPr>
-          <w:rFonts w:asciiTheme="majorBidi" w:eastAsia="Times New Roman" w:hAnsiTheme="majorBidi" w:cstheme="majorBidi"/>
-          <w:color w:val="000000"/>
-          <w:lang w:eastAsia="en-US" w:bidi="ar-SA"/>
-        </w:rPr>
-      </w:pPr>
-      <w:r>
-        <w:rPr>
-          <w:rFonts w:asciiTheme="majorBidi" w:eastAsia="Times New Roman" w:hAnsiTheme="majorBidi" w:cstheme="majorBidi"/>
+          <w:rFonts w:asciiTheme="minorBidi" w:eastAsia="Times New Roman" w:hAnsiTheme="minorBidi" w:cstheme="minorBidi"/>
+          <w:color w:val="000000"/>
+          <w:lang w:eastAsia="en-US" w:bidi="ar-SA"/>
+        </w:rPr>
+      </w:pPr>
+      <w:r>
+        <w:rPr>
+          <w:rFonts w:asciiTheme="minorBidi" w:eastAsia="Times New Roman" w:hAnsiTheme="minorBidi" w:cstheme="minorBidi"/>
           <w:color w:val="000000"/>
           <w:lang w:eastAsia="en-US" w:bidi="ar-SA"/>
         </w:rPr>
@@ -817,7 +1263,7 @@
           <w:tab w:val="left" w:pos="14656"/>
         </w:tabs>
         <w:rPr>
-          <w:rFonts w:asciiTheme="majorBidi" w:eastAsia="Times New Roman" w:hAnsiTheme="majorBidi" w:cstheme="majorBidi"/>
+          <w:rFonts w:asciiTheme="minorBidi" w:eastAsia="Times New Roman" w:hAnsiTheme="minorBidi" w:cstheme="minorBidi"/>
           <w:color w:val="000000"/>
           <w:lang w:eastAsia="en-US" w:bidi="ar-SA"/>
         </w:rPr>
@@ -844,7 +1290,7 @@
           <w:tab w:val="left" w:pos="14656"/>
         </w:tabs>
         <w:rPr>
-          <w:rFonts w:asciiTheme="majorBidi" w:eastAsia="Times New Roman" w:hAnsiTheme="majorBidi" w:cstheme="majorBidi"/>
+          <w:rFonts w:asciiTheme="minorBidi" w:eastAsia="Times New Roman" w:hAnsiTheme="minorBidi" w:cstheme="minorBidi"/>
           <w:color w:val="000000"/>
           <w:u w:val="single"/>
           <w:lang w:eastAsia="en-US" w:bidi="ar-SA"/>
@@ -852,7 +1298,7 @@
       </w:pPr>
       <w:r>
         <w:rPr>
-          <w:rFonts w:asciiTheme="majorBidi" w:eastAsia="Times New Roman" w:hAnsiTheme="majorBidi" w:cstheme="majorBidi"/>
+          <w:rFonts w:asciiTheme="minorBidi" w:eastAsia="Times New Roman" w:hAnsiTheme="minorBidi" w:cstheme="minorBidi"/>
           <w:color w:val="000000"/>
           <w:u w:val="single"/>
           <w:lang w:eastAsia="en-US" w:bidi="ar-SA"/>
@@ -861,7 +1307,7 @@
       </w:r>
       <w:r>
         <w:rPr>
-          <w:rFonts w:asciiTheme="majorBidi" w:eastAsia="Times New Roman" w:hAnsiTheme="majorBidi" w:cstheme="majorBidi"/>
+          <w:rFonts w:asciiTheme="minorBidi" w:eastAsia="Times New Roman" w:hAnsiTheme="minorBidi" w:cstheme="minorBidi"/>
           <w:color w:val="000000"/>
           <w:u w:val="single"/>
           <w:lang w:eastAsia="en-US" w:bidi="ar-SA"/>
@@ -870,7 +1316,7 @@
       </w:r>
       <w:r>
         <w:rPr>
-          <w:rFonts w:asciiTheme="majorBidi" w:eastAsia="Times New Roman" w:hAnsiTheme="majorBidi" w:cstheme="majorBidi"/>
+          <w:rFonts w:asciiTheme="minorBidi" w:eastAsia="Times New Roman" w:hAnsiTheme="minorBidi" w:cstheme="minorBidi"/>
           <w:color w:val="000000"/>
           <w:u w:val="single"/>
           <w:lang w:eastAsia="en-US" w:bidi="ar-SA"/>
@@ -879,7 +1325,7 @@
       </w:r>
       <w:r>
         <w:rPr>
-          <w:rFonts w:asciiTheme="majorBidi" w:eastAsia="Times New Roman" w:hAnsiTheme="majorBidi" w:cstheme="majorBidi"/>
+          <w:rFonts w:asciiTheme="minorBidi" w:eastAsia="Times New Roman" w:hAnsiTheme="minorBidi" w:cstheme="minorBidi"/>
           <w:color w:val="000000"/>
           <w:u w:val="single"/>
           <w:lang w:eastAsia="en-US" w:bidi="ar-SA"/>
@@ -888,7 +1334,7 @@
       </w:r>
       <w:r>
         <w:rPr>
-          <w:rFonts w:asciiTheme="majorBidi" w:eastAsia="Times New Roman" w:hAnsiTheme="majorBidi" w:cstheme="majorBidi"/>
+          <w:rFonts w:asciiTheme="minorBidi" w:eastAsia="Times New Roman" w:hAnsiTheme="minorBidi" w:cstheme="minorBidi"/>
           <w:color w:val="000000"/>
           <w:u w:val="single"/>
           <w:lang w:eastAsia="en-US" w:bidi="ar-SA"/>
@@ -917,7 +1363,7 @@
           <w:tab w:val="left" w:pos="14656"/>
         </w:tabs>
         <w:rPr>
-          <w:rFonts w:asciiTheme="majorBidi" w:eastAsia="Times New Roman" w:hAnsiTheme="majorBidi" w:cstheme="majorBidi"/>
+          <w:rFonts w:asciiTheme="minorBidi" w:eastAsia="Times New Roman" w:hAnsiTheme="minorBidi" w:cstheme="minorBidi"/>
           <w:color w:val="000000"/>
           <w:u w:val="single"/>
           <w:lang w:eastAsia="en-US" w:bidi="ar-SA"/>
@@ -928,17 +1374,17 @@
       <w:pPr>
         <w:ind w:left="2127" w:firstLine="709"/>
         <w:rPr>
-          <w:rFonts w:hint="eastAsia"/>
-        </w:rPr>
-      </w:pPr>
-      <w:r>
-        <w:rPr>
-          <w:rFonts w:hint="eastAsia"/>
+          <w:rFonts w:asciiTheme="minorBidi" w:hAnsiTheme="minorBidi" w:cstheme="minorBidi"/>
+        </w:rPr>
+      </w:pPr>
+      <w:r>
+        <w:rPr>
+          <w:rFonts w:asciiTheme="minorBidi" w:hAnsiTheme="minorBidi" w:cstheme="minorBidi"/>
           <w:noProof/>
           <w:lang w:eastAsia="en-US" w:bidi="ar-SA"/>
         </w:rPr>
         <w:drawing>
-          <wp:inline distT="0" distB="0" distL="0" distR="0">
+          <wp:inline distT="0" distB="0" distL="0" distR="0" wp14:anchorId="05854EB7" wp14:editId="66297B59">
             <wp:extent cx="2359523" cy="3619211"/>
             <wp:effectExtent l="0" t="0" r="3175" b="635"/>
             <wp:docPr id="3" name="Picture 3"/>
@@ -953,7 +1399,7 @@
                     <pic:cNvPicPr/>
                   </pic:nvPicPr>
                   <pic:blipFill>
-                    <a:blip r:embed="rId6">
+                    <a:blip r:embed="rId11">
                       <a:extLst>
                         <a:ext uri="{28A0092B-C50C-407E-A947-70E740481C1C}">
                           <a14:useLocalDpi xmlns:a14="http://schemas.microsoft.com/office/drawing/2010/main" val="0"/>
@@ -983,42 +1429,40 @@
     <w:p>
       <w:pPr>
         <w:rPr>
-          <w:rFonts w:hint="eastAsia"/>
-          <w:sz w:val="20"/>
-          <w:szCs w:val="20"/>
-        </w:rPr>
-      </w:pPr>
-      <w:r>
-        <w:rPr>
-          <w:rFonts w:hint="eastAsia"/>
-          <w:sz w:val="20"/>
-          <w:szCs w:val="20"/>
-        </w:rPr>
-        <w:t>Javascript Trivia Page Sketch</w:t>
-      </w:r>
-    </w:p>
-    <w:p>
-      <w:pPr>
-        <w:rPr>
-          <w:rFonts w:hint="eastAsia"/>
-          <w:sz w:val="20"/>
-          <w:szCs w:val="20"/>
-        </w:rPr>
-      </w:pPr>
-    </w:p>
-    <w:p>
-      <w:pPr>
-        <w:rPr>
-          <w:rFonts w:hint="eastAsia"/>
-          <w:sz w:val="20"/>
-          <w:szCs w:val="20"/>
-        </w:rPr>
-      </w:pPr>
-      <w:r>
-        <w:rPr>
-          <w:rFonts w:hint="eastAsia"/>
-          <w:sz w:val="20"/>
-          <w:szCs w:val="20"/>
+          <w:rFonts w:asciiTheme="minorBidi" w:hAnsiTheme="minorBidi" w:cstheme="minorBidi"/>
+        </w:rPr>
+      </w:pPr>
+      <w:proofErr w:type="spellStart"/>
+      <w:r>
+        <w:rPr>
+          <w:rFonts w:asciiTheme="minorBidi" w:hAnsiTheme="minorBidi" w:cstheme="minorBidi"/>
+        </w:rPr>
+        <w:t>Javascript</w:t>
+      </w:r>
+      <w:proofErr w:type="spellEnd"/>
+      <w:r>
+        <w:rPr>
+          <w:rFonts w:asciiTheme="minorBidi" w:hAnsiTheme="minorBidi" w:cstheme="minorBidi"/>
+        </w:rPr>
+        <w:t xml:space="preserve"> Trivia Page Sketch</w:t>
+      </w:r>
+    </w:p>
+    <w:p>
+      <w:pPr>
+        <w:rPr>
+          <w:rFonts w:asciiTheme="minorBidi" w:hAnsiTheme="minorBidi" w:cstheme="minorBidi"/>
+        </w:rPr>
+      </w:pPr>
+    </w:p>
+    <w:p>
+      <w:pPr>
+        <w:rPr>
+          <w:rFonts w:asciiTheme="minorBidi" w:hAnsiTheme="minorBidi" w:cstheme="minorBidi"/>
+        </w:rPr>
+      </w:pPr>
+      <w:r>
+        <w:rPr>
+          <w:rFonts w:asciiTheme="minorBidi" w:hAnsiTheme="minorBidi" w:cstheme="minorBidi"/>
         </w:rPr>
         <w:t>******details of my mind during creation********</w:t>
       </w:r>
@@ -1026,25 +1470,19 @@
     <w:p>
       <w:pPr>
         <w:rPr>
-          <w:rFonts w:hint="eastAsia"/>
-          <w:sz w:val="20"/>
-          <w:szCs w:val="20"/>
-        </w:rPr>
-      </w:pPr>
-    </w:p>
-    <w:p>
-      <w:pPr>
-        <w:rPr>
-          <w:rFonts w:hint="eastAsia"/>
-          <w:sz w:val="20"/>
-          <w:szCs w:val="20"/>
-        </w:rPr>
-      </w:pPr>
-      <w:r>
-        <w:rPr>
-          <w:rFonts w:hint="eastAsia"/>
-          <w:sz w:val="20"/>
-          <w:szCs w:val="20"/>
+          <w:rFonts w:asciiTheme="minorBidi" w:hAnsiTheme="minorBidi" w:cstheme="minorBidi"/>
+        </w:rPr>
+      </w:pPr>
+    </w:p>
+    <w:p>
+      <w:pPr>
+        <w:rPr>
+          <w:rFonts w:asciiTheme="minorBidi" w:hAnsiTheme="minorBidi" w:cstheme="minorBidi"/>
+        </w:rPr>
+      </w:pPr>
+      <w:r>
+        <w:rPr>
+          <w:rFonts w:asciiTheme="minorBidi" w:hAnsiTheme="minorBidi" w:cstheme="minorBidi"/>
         </w:rPr>
         <w:t>-The top image is the bio graphic. (If it is supposed to be on the web page)</w:t>
       </w:r>
@@ -1052,25 +1490,19 @@
     <w:p>
       <w:pPr>
         <w:rPr>
-          <w:rFonts w:hint="eastAsia"/>
-          <w:sz w:val="20"/>
-          <w:szCs w:val="20"/>
-        </w:rPr>
-      </w:pPr>
-    </w:p>
-    <w:p>
-      <w:pPr>
-        <w:rPr>
-          <w:rFonts w:hint="eastAsia"/>
-          <w:sz w:val="20"/>
-          <w:szCs w:val="20"/>
-        </w:rPr>
-      </w:pPr>
-      <w:r>
-        <w:rPr>
-          <w:rFonts w:hint="eastAsia"/>
-          <w:sz w:val="20"/>
-          <w:szCs w:val="20"/>
+          <w:rFonts w:asciiTheme="minorBidi" w:hAnsiTheme="minorBidi" w:cstheme="minorBidi"/>
+        </w:rPr>
+      </w:pPr>
+    </w:p>
+    <w:p>
+      <w:pPr>
+        <w:rPr>
+          <w:rFonts w:asciiTheme="minorBidi" w:hAnsiTheme="minorBidi" w:cstheme="minorBidi"/>
+        </w:rPr>
+      </w:pPr>
+      <w:r>
+        <w:rPr>
+          <w:rFonts w:asciiTheme="minorBidi" w:hAnsiTheme="minorBidi" w:cstheme="minorBidi"/>
         </w:rPr>
         <w:t>-The Heading1 will say Trivia or Limitless maybe</w:t>
       </w:r>
@@ -1078,25 +1510,19 @@
     <w:p>
       <w:pPr>
         <w:rPr>
-          <w:rFonts w:hint="eastAsia"/>
-          <w:sz w:val="20"/>
-          <w:szCs w:val="20"/>
-        </w:rPr>
-      </w:pPr>
-    </w:p>
-    <w:p>
-      <w:pPr>
-        <w:rPr>
-          <w:rFonts w:hint="eastAsia"/>
-          <w:sz w:val="20"/>
-          <w:szCs w:val="20"/>
-        </w:rPr>
-      </w:pPr>
-      <w:r>
-        <w:rPr>
-          <w:rFonts w:hint="eastAsia"/>
-          <w:sz w:val="20"/>
-          <w:szCs w:val="20"/>
+          <w:rFonts w:asciiTheme="minorBidi" w:hAnsiTheme="minorBidi" w:cstheme="minorBidi"/>
+        </w:rPr>
+      </w:pPr>
+    </w:p>
+    <w:p>
+      <w:pPr>
+        <w:rPr>
+          <w:rFonts w:asciiTheme="minorBidi" w:hAnsiTheme="minorBidi" w:cstheme="minorBidi"/>
+        </w:rPr>
+      </w:pPr>
+      <w:r>
+        <w:rPr>
+          <w:rFonts w:asciiTheme="minorBidi" w:hAnsiTheme="minorBidi" w:cstheme="minorBidi"/>
         </w:rPr>
         <w:t>-The button is to start the trivia</w:t>
       </w:r>
@@ -1104,51 +1530,53 @@
     <w:p>
       <w:pPr>
         <w:rPr>
-          <w:rFonts w:hint="eastAsia"/>
-          <w:sz w:val="20"/>
-          <w:szCs w:val="20"/>
-        </w:rPr>
-      </w:pPr>
-    </w:p>
-    <w:p>
-      <w:pPr>
-        <w:rPr>
-          <w:rFonts w:hint="eastAsia"/>
-          <w:sz w:val="20"/>
-          <w:szCs w:val="20"/>
-        </w:rPr>
-      </w:pPr>
-      <w:r>
-        <w:rPr>
-          <w:rFonts w:hint="eastAsia"/>
-          <w:sz w:val="20"/>
-          <w:szCs w:val="20"/>
-        </w:rPr>
-        <w:t>-The textlines underneath the button may give a rundown of the quiz format</w:t>
-      </w:r>
-    </w:p>
-    <w:p>
-      <w:pPr>
-        <w:rPr>
-          <w:rFonts w:hint="eastAsia"/>
-          <w:sz w:val="20"/>
-          <w:szCs w:val="20"/>
-        </w:rPr>
-      </w:pPr>
-    </w:p>
-    <w:p>
-      <w:pPr>
-        <w:rPr>
-          <w:rFonts w:hint="eastAsia"/>
-          <w:sz w:val="20"/>
-          <w:szCs w:val="20"/>
-        </w:rPr>
-      </w:pPr>
-      <w:r>
-        <w:rPr>
-          <w:rFonts w:hint="eastAsia"/>
-          <w:sz w:val="20"/>
-          <w:szCs w:val="20"/>
+          <w:rFonts w:asciiTheme="minorBidi" w:hAnsiTheme="minorBidi" w:cstheme="minorBidi"/>
+        </w:rPr>
+      </w:pPr>
+    </w:p>
+    <w:p>
+      <w:pPr>
+        <w:rPr>
+          <w:rFonts w:asciiTheme="minorBidi" w:hAnsiTheme="minorBidi" w:cstheme="minorBidi"/>
+        </w:rPr>
+      </w:pPr>
+      <w:r>
+        <w:rPr>
+          <w:rFonts w:asciiTheme="minorBidi" w:hAnsiTheme="minorBidi" w:cstheme="minorBidi"/>
+        </w:rPr>
+        <w:t xml:space="preserve">-The </w:t>
+      </w:r>
+      <w:proofErr w:type="spellStart"/>
+      <w:r>
+        <w:rPr>
+          <w:rFonts w:asciiTheme="minorBidi" w:hAnsiTheme="minorBidi" w:cstheme="minorBidi"/>
+        </w:rPr>
+        <w:t>textlines</w:t>
+      </w:r>
+      <w:proofErr w:type="spellEnd"/>
+      <w:r>
+        <w:rPr>
+          <w:rFonts w:asciiTheme="minorBidi" w:hAnsiTheme="minorBidi" w:cstheme="minorBidi"/>
+        </w:rPr>
+        <w:t xml:space="preserve"> underneath the button may give a rundown of the quiz format</w:t>
+      </w:r>
+    </w:p>
+    <w:p>
+      <w:pPr>
+        <w:rPr>
+          <w:rFonts w:asciiTheme="minorBidi" w:hAnsiTheme="minorBidi" w:cstheme="minorBidi"/>
+        </w:rPr>
+      </w:pPr>
+    </w:p>
+    <w:p>
+      <w:pPr>
+        <w:rPr>
+          <w:rFonts w:asciiTheme="minorBidi" w:hAnsiTheme="minorBidi" w:cstheme="minorBidi"/>
+        </w:rPr>
+      </w:pPr>
+      <w:r>
+        <w:rPr>
+          <w:rFonts w:asciiTheme="minorBidi" w:hAnsiTheme="minorBidi" w:cstheme="minorBidi"/>
         </w:rPr>
         <w:t>-The questions will be presented and answers will be multiple choice radio button group</w:t>
       </w:r>
@@ -1156,25 +1584,19 @@
     <w:p>
       <w:pPr>
         <w:rPr>
-          <w:rFonts w:hint="eastAsia"/>
-          <w:sz w:val="20"/>
-          <w:szCs w:val="20"/>
-        </w:rPr>
-      </w:pPr>
-    </w:p>
-    <w:p>
-      <w:pPr>
-        <w:rPr>
-          <w:rFonts w:hint="eastAsia"/>
-          <w:sz w:val="20"/>
-          <w:szCs w:val="20"/>
-        </w:rPr>
-      </w:pPr>
-      <w:r>
-        <w:rPr>
-          <w:rFonts w:hint="eastAsia"/>
-          <w:sz w:val="20"/>
-          <w:szCs w:val="20"/>
+          <w:rFonts w:asciiTheme="minorBidi" w:hAnsiTheme="minorBidi" w:cstheme="minorBidi"/>
+        </w:rPr>
+      </w:pPr>
+    </w:p>
+    <w:p>
+      <w:pPr>
+        <w:rPr>
+          <w:rFonts w:asciiTheme="minorBidi" w:hAnsiTheme="minorBidi" w:cstheme="minorBidi"/>
+        </w:rPr>
+      </w:pPr>
+      <w:r>
+        <w:rPr>
+          <w:rFonts w:asciiTheme="minorBidi" w:hAnsiTheme="minorBidi" w:cstheme="minorBidi"/>
         </w:rPr>
         <w:t>-The arrows will navigate forward and backward through the quiz questions</w:t>
       </w:r>
@@ -1182,42 +1604,31 @@
     <w:p>
       <w:pPr>
         <w:rPr>
-          <w:rFonts w:hint="eastAsia"/>
-          <w:sz w:val="20"/>
-          <w:szCs w:val="20"/>
-        </w:rPr>
-      </w:pPr>
-    </w:p>
-    <w:p>
-      <w:pPr>
-        <w:rPr>
-          <w:rFonts w:hint="eastAsia"/>
-          <w:sz w:val="20"/>
-          <w:szCs w:val="20"/>
-        </w:rPr>
-      </w:pPr>
-      <w:r>
-        <w:rPr>
-          <w:rFonts w:hint="eastAsia"/>
-          <w:sz w:val="20"/>
-          <w:szCs w:val="20"/>
+          <w:rFonts w:asciiTheme="minorBidi" w:hAnsiTheme="minorBidi" w:cstheme="minorBidi"/>
+        </w:rPr>
+      </w:pPr>
+    </w:p>
+    <w:p>
+      <w:pPr>
+        <w:rPr>
+          <w:rFonts w:asciiTheme="minorBidi" w:hAnsiTheme="minorBidi" w:cstheme="minorBidi"/>
+        </w:rPr>
+      </w:pPr>
+      <w:r>
+        <w:rPr>
+          <w:rFonts w:asciiTheme="minorBidi" w:hAnsiTheme="minorBidi" w:cstheme="minorBidi"/>
         </w:rPr>
         <w:t>-The results will be shown underneath the quiz area, and may be an image that declare</w:t>
       </w:r>
       <w:r>
         <w:rPr>
-          <w:sz w:val="20"/>
-          <w:szCs w:val="20"/>
+          <w:rFonts w:asciiTheme="minorBidi" w:hAnsiTheme="minorBidi" w:cstheme="minorBidi"/>
         </w:rPr>
         <w:t>s</w:t>
       </w:r>
-      <w:bookmarkStart w:id="0" w:name="_GoBack"/>
-      <w:bookmarkEnd w:id="0"/>
-      <w:r>
-        <w:rPr>
-          <w:rFonts w:hint="eastAsia"/>
-          <w:sz w:val="20"/>
-          <w:szCs w:val="20"/>
+      <w:r>
+        <w:rPr>
+          <w:rFonts w:asciiTheme="minorBidi" w:hAnsiTheme="minorBidi" w:cstheme="minorBidi"/>
         </w:rPr>
         <w:t xml:space="preserve"> a rank (like a badge)</w:t>
       </w:r>
@@ -1225,25 +1636,19 @@
     <w:p>
       <w:pPr>
         <w:rPr>
-          <w:rFonts w:hint="eastAsia"/>
-          <w:sz w:val="20"/>
-          <w:szCs w:val="20"/>
-        </w:rPr>
-      </w:pPr>
-    </w:p>
-    <w:p>
-      <w:pPr>
-        <w:rPr>
-          <w:rFonts w:hint="eastAsia"/>
-          <w:sz w:val="20"/>
-          <w:szCs w:val="20"/>
-        </w:rPr>
-      </w:pPr>
-      <w:r>
-        <w:rPr>
-          <w:rFonts w:hint="eastAsia"/>
-          <w:sz w:val="20"/>
-          <w:szCs w:val="20"/>
+          <w:rFonts w:asciiTheme="minorBidi" w:hAnsiTheme="minorBidi" w:cstheme="minorBidi"/>
+        </w:rPr>
+      </w:pPr>
+    </w:p>
+    <w:p>
+      <w:pPr>
+        <w:rPr>
+          <w:rFonts w:asciiTheme="minorBidi" w:hAnsiTheme="minorBidi" w:cstheme="minorBidi"/>
+        </w:rPr>
+      </w:pPr>
+      <w:r>
+        <w:rPr>
+          <w:rFonts w:asciiTheme="minorBidi" w:hAnsiTheme="minorBidi" w:cstheme="minorBidi"/>
         </w:rPr>
         <w:t>-The footer will list the contributors (All of us!)</w:t>
       </w:r>
@@ -1252,7 +1657,7 @@
       <w:pPr>
         <w:ind w:firstLine="709"/>
         <w:rPr>
-          <w:rFonts w:hint="eastAsia"/>
+          <w:rFonts w:asciiTheme="minorBidi" w:hAnsiTheme="minorBidi" w:cstheme="minorBidi"/>
         </w:rPr>
       </w:pPr>
     </w:p>
@@ -1260,7 +1665,7 @@
       <w:pPr>
         <w:ind w:firstLine="709"/>
         <w:rPr>
-          <w:rFonts w:hint="eastAsia"/>
+          <w:rFonts w:asciiTheme="minorBidi" w:hAnsiTheme="minorBidi" w:cstheme="minorBidi"/>
         </w:rPr>
       </w:pPr>
     </w:p>
@@ -1268,7 +1673,7 @@
       <w:pPr>
         <w:ind w:firstLine="709"/>
         <w:rPr>
-          <w:rFonts w:asciiTheme="minorHAnsi" w:hAnsiTheme="minorHAnsi" w:cstheme="minorHAnsi"/>
+          <w:rFonts w:asciiTheme="minorBidi" w:hAnsiTheme="minorBidi" w:cstheme="minorBidi"/>
         </w:rPr>
       </w:pPr>
     </w:p>
@@ -1280,6 +1685,127 @@
     </w:sectPr>
   </w:body>
 </w:document>
+</file>
+
+<file path=word/numbering.xml><?xml version="1.0" encoding="utf-8"?>
+<w:numbering xmlns:wpc="http://schemas.microsoft.com/office/word/2010/wordprocessingCanvas" xmlns:cx="http://schemas.microsoft.com/office/drawing/2014/chartex" xmlns:cx1="http://schemas.microsoft.com/office/drawing/2015/9/8/chartex" xmlns:cx2="http://schemas.microsoft.com/office/drawing/2015/10/21/chartex" xmlns:cx3="http://schemas.microsoft.com/office/drawing/2016/5/9/chartex" xmlns:cx4="http://schemas.microsoft.com/office/drawing/2016/5/10/chartex" xmlns:cx5="http://schemas.microsoft.com/office/drawing/2016/5/11/chartex" xmlns:cx6="http://schemas.microsoft.com/office/drawing/2016/5/12/chartex" xmlns:cx7="http://schemas.microsoft.com/office/drawing/2016/5/13/chartex" xmlns:cx8="http://schemas.microsoft.com/office/drawing/2016/5/14/chartex" xmlns:mc="http://schemas.openxmlformats.org/markup-compatibility/2006" xmlns:aink="http://schemas.microsoft.com/office/drawing/2016/ink" xmlns:am3d="http://schemas.microsoft.com/office/drawing/2017/model3d" xmlns:o="urn:schemas-microsoft-com:office:office" xmlns:r="http://schemas.openxmlformats.org/officeDocument/2006/relationships" xmlns:m="http://schemas.openxmlformats.org/officeDocument/2006/math" xmlns:v="urn:schemas-microsoft-com:vml" xmlns:wp14="http://schemas.microsoft.com/office/word/2010/wordprocessingDrawing" xmlns:wp="http://schemas.openxmlformats.org/drawingml/2006/wordprocessingDrawing" xmlns:w10="urn:schemas-microsoft-com:office:word" xmlns:w="http://schemas.openxmlformats.org/wordprocessingml/2006/main" xmlns:w14="http://schemas.microsoft.com/office/word/2010/wordml" xmlns:w15="http://schemas.microsoft.com/office/word/2012/wordml" xmlns:w16cid="http://schemas.microsoft.com/office/word/2016/wordml/cid" xmlns:w16se="http://schemas.microsoft.com/office/word/2015/wordml/symex" xmlns:wpg="http://schemas.microsoft.com/office/word/2010/wordprocessingGroup" xmlns:wpi="http://schemas.microsoft.com/office/word/2010/wordprocessingInk" xmlns:wne="http://schemas.microsoft.com/office/word/2006/wordml" xmlns:wps="http://schemas.microsoft.com/office/word/2010/wordprocessingShape" mc:Ignorable="w14 w15 w16se w16cid wp14">
+  <w:abstractNum w:abstractNumId="0" w15:restartNumberingAfterBreak="0">
+    <w:nsid w:val="0C8748ED"/>
+    <w:multiLevelType w:val="hybridMultilevel"/>
+    <w:tmpl w:val="96EC5C88"/>
+    <w:lvl w:ilvl="0" w:tplc="04090001">
+      <w:start w:val="1"/>
+      <w:numFmt w:val="bullet"/>
+      <w:lvlText w:val=""/>
+      <w:lvlJc w:val="left"/>
+      <w:pPr>
+        <w:ind w:left="720" w:hanging="360"/>
+      </w:pPr>
+      <w:rPr>
+        <w:rFonts w:ascii="Symbol" w:hAnsi="Symbol" w:hint="default"/>
+      </w:rPr>
+    </w:lvl>
+    <w:lvl w:ilvl="1" w:tplc="04090003" w:tentative="1">
+      <w:start w:val="1"/>
+      <w:numFmt w:val="bullet"/>
+      <w:lvlText w:val="o"/>
+      <w:lvlJc w:val="left"/>
+      <w:pPr>
+        <w:ind w:left="1440" w:hanging="360"/>
+      </w:pPr>
+      <w:rPr>
+        <w:rFonts w:ascii="Courier New" w:hAnsi="Courier New" w:cs="Courier New" w:hint="default"/>
+      </w:rPr>
+    </w:lvl>
+    <w:lvl w:ilvl="2" w:tplc="04090005" w:tentative="1">
+      <w:start w:val="1"/>
+      <w:numFmt w:val="bullet"/>
+      <w:lvlText w:val=""/>
+      <w:lvlJc w:val="left"/>
+      <w:pPr>
+        <w:ind w:left="2160" w:hanging="360"/>
+      </w:pPr>
+      <w:rPr>
+        <w:rFonts w:ascii="Wingdings" w:hAnsi="Wingdings" w:hint="default"/>
+      </w:rPr>
+    </w:lvl>
+    <w:lvl w:ilvl="3" w:tplc="04090001" w:tentative="1">
+      <w:start w:val="1"/>
+      <w:numFmt w:val="bullet"/>
+      <w:lvlText w:val=""/>
+      <w:lvlJc w:val="left"/>
+      <w:pPr>
+        <w:ind w:left="2880" w:hanging="360"/>
+      </w:pPr>
+      <w:rPr>
+        <w:rFonts w:ascii="Symbol" w:hAnsi="Symbol" w:hint="default"/>
+      </w:rPr>
+    </w:lvl>
+    <w:lvl w:ilvl="4" w:tplc="04090003" w:tentative="1">
+      <w:start w:val="1"/>
+      <w:numFmt w:val="bullet"/>
+      <w:lvlText w:val="o"/>
+      <w:lvlJc w:val="left"/>
+      <w:pPr>
+        <w:ind w:left="3600" w:hanging="360"/>
+      </w:pPr>
+      <w:rPr>
+        <w:rFonts w:ascii="Courier New" w:hAnsi="Courier New" w:cs="Courier New" w:hint="default"/>
+      </w:rPr>
+    </w:lvl>
+    <w:lvl w:ilvl="5" w:tplc="04090005" w:tentative="1">
+      <w:start w:val="1"/>
+      <w:numFmt w:val="bullet"/>
+      <w:lvlText w:val=""/>
+      <w:lvlJc w:val="left"/>
+      <w:pPr>
+        <w:ind w:left="4320" w:hanging="360"/>
+      </w:pPr>
+      <w:rPr>
+        <w:rFonts w:ascii="Wingdings" w:hAnsi="Wingdings" w:hint="default"/>
+      </w:rPr>
+    </w:lvl>
+    <w:lvl w:ilvl="6" w:tplc="04090001" w:tentative="1">
+      <w:start w:val="1"/>
+      <w:numFmt w:val="bullet"/>
+      <w:lvlText w:val=""/>
+      <w:lvlJc w:val="left"/>
+      <w:pPr>
+        <w:ind w:left="5040" w:hanging="360"/>
+      </w:pPr>
+      <w:rPr>
+        <w:rFonts w:ascii="Symbol" w:hAnsi="Symbol" w:hint="default"/>
+      </w:rPr>
+    </w:lvl>
+    <w:lvl w:ilvl="7" w:tplc="04090003" w:tentative="1">
+      <w:start w:val="1"/>
+      <w:numFmt w:val="bullet"/>
+      <w:lvlText w:val="o"/>
+      <w:lvlJc w:val="left"/>
+      <w:pPr>
+        <w:ind w:left="5760" w:hanging="360"/>
+      </w:pPr>
+      <w:rPr>
+        <w:rFonts w:ascii="Courier New" w:hAnsi="Courier New" w:cs="Courier New" w:hint="default"/>
+      </w:rPr>
+    </w:lvl>
+    <w:lvl w:ilvl="8" w:tplc="04090005" w:tentative="1">
+      <w:start w:val="1"/>
+      <w:numFmt w:val="bullet"/>
+      <w:lvlText w:val=""/>
+      <w:lvlJc w:val="left"/>
+      <w:pPr>
+        <w:ind w:left="6480" w:hanging="360"/>
+      </w:pPr>
+      <w:rPr>
+        <w:rFonts w:ascii="Wingdings" w:hAnsi="Wingdings" w:hint="default"/>
+      </w:rPr>
+    </w:lvl>
+  </w:abstractNum>
+  <w:num w:numId="1">
+    <w:abstractNumId w:val="0"/>
+  </w:num>
+</w:numbering>
 </file>
 
 <file path=word/styles.xml><?xml version="1.0" encoding="utf-8"?>
@@ -1401,6 +1927,7 @@
     <w:lsdException w:name="HTML Sample" w:semiHidden="1" w:unhideWhenUsed="1"/>
     <w:lsdException w:name="HTML Typewriter" w:semiHidden="1" w:unhideWhenUsed="1"/>
     <w:lsdException w:name="HTML Variable" w:semiHidden="1" w:unhideWhenUsed="1"/>
+    <w:lsdException w:name="Normal Table" w:semiHidden="1" w:unhideWhenUsed="1"/>
     <w:lsdException w:name="annotation subject" w:semiHidden="1" w:unhideWhenUsed="1"/>
     <w:lsdException w:name="No List" w:semiHidden="1" w:unhideWhenUsed="1"/>
     <w:lsdException w:name="Outline List 1" w:semiHidden="1" w:unhideWhenUsed="1"/>
@@ -1444,8 +1971,10 @@
     <w:lsdException w:name="Table Elegant" w:semiHidden="1" w:unhideWhenUsed="1"/>
     <w:lsdException w:name="Table Professional" w:semiHidden="1" w:unhideWhenUsed="1"/>
     <w:lsdException w:name="Table Subtle 1" w:semiHidden="1" w:unhideWhenUsed="1"/>
+    <w:lsdException w:name="Table Subtle 2" w:semiHidden="1" w:unhideWhenUsed="1"/>
     <w:lsdException w:name="Table Web 1" w:semiHidden="1" w:unhideWhenUsed="1"/>
     <w:lsdException w:name="Table Web 2" w:semiHidden="1" w:unhideWhenUsed="1"/>
+    <w:lsdException w:name="Table Web 3" w:semiHidden="1" w:unhideWhenUsed="1"/>
     <w:lsdException w:name="Balloon Text" w:semiHidden="1" w:unhideWhenUsed="1"/>
     <w:lsdException w:name="Table Grid" w:uiPriority="39"/>
     <w:lsdException w:name="Table Theme" w:semiHidden="1" w:unhideWhenUsed="1"/>
@@ -1796,6 +2325,21 @@
       <w:lang w:eastAsia="en-US" w:bidi="ar-SA"/>
     </w:rPr>
   </w:style>
+  <w:style w:type="paragraph" w:styleId="ListParagraph">
+    <w:name w:val="List Paragraph"/>
+    <w:basedOn w:val="Normal"/>
+    <w:uiPriority w:val="34"/>
+    <w:qFormat/>
+    <w:rsid w:val="004E2D01"/>
+    <w:pPr>
+      <w:ind w:left="720"/>
+      <w:contextualSpacing/>
+    </w:pPr>
+    <w:rPr>
+      <w:rFonts w:cs="Mangal"/>
+      <w:szCs w:val="21"/>
+    </w:rPr>
+  </w:style>
 </w:styles>
 </file>
 

</xml_diff>